<commit_message>
atualización a la release 3.0 ;-)
</commit_message>
<xml_diff>
--- a/doc/export/leeme-book.docx
+++ b/doc/export/leeme-book.docx
@@ -53,13 +53,13 @@
         <w:pStyle w:val="Date"/>
       </w:pPr>
       <w:r>
-        <w:t xml:space="preserve">Enero</w:t>
-      </w:r>
-      <w:r>
-        <w:t xml:space="preserve"> </w:t>
-      </w:r>
-      <w:r>
-        <w:t xml:space="preserve">2017</w:t>
+        <w:t xml:space="preserve">Septiembre</w:t>
+      </w:r>
+      <w:r>
+        <w:t xml:space="preserve"> </w:t>
+      </w:r>
+      <w:r>
+        <w:t xml:space="preserve">2019</w:t>
       </w:r>
     </w:p>
     <w:sdt>
@@ -182,15 +182,22 @@
       </w:r>
     </w:p>
     <w:p>
+      <w:r>
+        <w:pict>
+          <v:rect style="width:0;height:1.5pt" o:hralign="center" o:hrstd="t" o:hr="t"/>
+        </w:pict>
+      </w:r>
+    </w:p>
+    <w:p>
       <w:pPr>
         <w:pStyle w:val="Figure"/>
       </w:pPr>
       <w:r>
         <w:drawing>
           <wp:inline>
-            <wp:extent cx="5334000" cy="3265227"/>
+            <wp:extent cx="5334000" cy="3257257"/>
             <wp:effectExtent b="0" l="0" r="0" t="0"/>
-            <wp:docPr descr="" id="1" name="Picture"/>
+            <wp:docPr descr="" title="" id="1" name="Picture"/>
             <a:graphic>
               <a:graphicData uri="http://schemas.openxmlformats.org/drawingml/2006/picture">
                 <pic:pic>
@@ -209,7 +216,7 @@
                   <pic:spPr bwMode="auto">
                     <a:xfrm>
                       <a:off x="0" y="0"/>
-                      <a:ext cx="5334000" cy="3265227"/>
+                      <a:ext cx="5334000" cy="3257257"/>
                     </a:xfrm>
                     <a:prstGeom prst="rect">
                       <a:avLst/>
@@ -310,74 +317,6 @@
           <w:rPr>
             <w:rStyle w:val="Hyperlink"/>
           </w:rPr>
-          <w:t xml:space="preserve">reveal-slides-online</w:t>
-        </w:r>
-      </w:hyperlink>
-    </w:p>
-    <w:p>
-      <w:pPr>
-        <w:pStyle w:val="Compact"/>
-        <w:numPr>
-          <w:numId w:val="1001"/>
-          <w:ilvl w:val="0"/>
-        </w:numPr>
-      </w:pPr>
-      <w:hyperlink r:id="rId29">
-        <w:r>
-          <w:rPr>
-            <w:rStyle w:val="Hyperlink"/>
-          </w:rPr>
-          <w:t xml:space="preserve">reveal-slides-alternative</w:t>
-        </w:r>
-      </w:hyperlink>
-    </w:p>
-    <w:p>
-      <w:pPr>
-        <w:pStyle w:val="Compact"/>
-        <w:numPr>
-          <w:numId w:val="1001"/>
-          <w:ilvl w:val="0"/>
-        </w:numPr>
-      </w:pPr>
-      <w:hyperlink r:id="rId30">
-        <w:r>
-          <w:rPr>
-            <w:rStyle w:val="Hyperlink"/>
-          </w:rPr>
-          <w:t xml:space="preserve">reveal-slides-alternative-pdf</w:t>
-        </w:r>
-      </w:hyperlink>
-    </w:p>
-    <w:p>
-      <w:pPr>
-        <w:pStyle w:val="Compact"/>
-        <w:numPr>
-          <w:numId w:val="1001"/>
-          <w:ilvl w:val="0"/>
-        </w:numPr>
-      </w:pPr>
-      <w:hyperlink r:id="rId31">
-        <w:r>
-          <w:rPr>
-            <w:rStyle w:val="Hyperlink"/>
-          </w:rPr>
-          <w:t xml:space="preserve">reveal-slides-alternative-online</w:t>
-        </w:r>
-      </w:hyperlink>
-    </w:p>
-    <w:p>
-      <w:pPr>
-        <w:pStyle w:val="Compact"/>
-        <w:numPr>
-          <w:numId w:val="1001"/>
-          <w:ilvl w:val="0"/>
-        </w:numPr>
-      </w:pPr>
-      <w:hyperlink r:id="rId32">
-        <w:r>
-          <w:rPr>
-            <w:rStyle w:val="Hyperlink"/>
-          </w:rPr>
           <w:t xml:space="preserve">epub-book</w:t>
         </w:r>
       </w:hyperlink>
@@ -390,7 +329,7 @@
           <w:ilvl w:val="0"/>
         </w:numPr>
       </w:pPr>
-      <w:hyperlink r:id="rId33">
+      <w:hyperlink r:id="rId29">
         <w:r>
           <w:rPr>
             <w:rStyle w:val="Hyperlink"/>
@@ -407,7 +346,7 @@
           <w:ilvl w:val="0"/>
         </w:numPr>
       </w:pPr>
-      <w:hyperlink r:id="rId34">
+      <w:hyperlink r:id="rId30">
         <w:r>
           <w:rPr>
             <w:rStyle w:val="Hyperlink"/>
@@ -420,8 +359,8 @@
       <w:pPr>
         <w:pStyle w:val="Heading2"/>
       </w:pPr>
-      <w:bookmarkStart w:id="35" w:name="colaboradores"/>
-      <w:bookmarkEnd w:id="35"/>
+      <w:bookmarkStart w:id="31" w:name="colaboradores"/>
+      <w:bookmarkEnd w:id="31"/>
       <w:r>
         <w:t xml:space="preserve">Colaboradores</w:t>
       </w:r>
@@ -440,7 +379,7 @@
       <w:r>
         <w:t xml:space="preserve"> </w:t>
       </w:r>
-      <w:hyperlink r:id="rId36">
+      <w:hyperlink r:id="rId32">
         <w:r>
           <w:rPr>
             <w:rStyle w:val="Hyperlink"/>
@@ -463,7 +402,7 @@
       <w:r>
         <w:t xml:space="preserve"> </w:t>
       </w:r>
-      <w:hyperlink r:id="rId37">
+      <w:hyperlink r:id="rId33">
         <w:r>
           <w:rPr>
             <w:rStyle w:val="Hyperlink"/>
@@ -486,7 +425,7 @@
       <w:r>
         <w:t xml:space="preserve"> </w:t>
       </w:r>
-      <w:hyperlink r:id="rId38">
+      <w:hyperlink r:id="rId34">
         <w:r>
           <w:rPr>
             <w:rStyle w:val="Hyperlink"/>
@@ -499,14 +438,16 @@
       <w:pPr>
         <w:pStyle w:val="Heading2"/>
       </w:pPr>
-      <w:bookmarkStart w:id="39" w:name="licencia"/>
-      <w:bookmarkEnd w:id="39"/>
+      <w:bookmarkStart w:id="35" w:name="licencia"/>
+      <w:bookmarkEnd w:id="35"/>
       <w:r>
         <w:t xml:space="preserve">Licencia</w:t>
       </w:r>
     </w:p>
     <w:p>
       <w:pPr>
+        <w:pStyle w:val="Compact"/>
+        <w:pStyle w:val="BlockText"/>
         <w:numPr>
           <w:numId w:val="1003"/>
           <w:ilvl w:val="0"/>
@@ -522,12 +463,13 @@
     <w:p>
       <w:pPr>
         <w:pStyle w:val="Compact"/>
+        <w:pStyle w:val="BlockText"/>
         <w:numPr>
           <w:numId w:val="1004"/>
           <w:ilvl w:val="1"/>
         </w:numPr>
       </w:pPr>
-      <w:hyperlink r:id="rId40">
+      <w:hyperlink r:id="rId36">
         <w:r>
           <w:rPr>
             <w:rStyle w:val="Hyperlink"/>
@@ -538,6 +480,8 @@
     </w:p>
     <w:p>
       <w:pPr>
+        <w:pStyle w:val="Compact"/>
+        <w:pStyle w:val="BlockText"/>
         <w:numPr>
           <w:numId w:val="1003"/>
           <w:ilvl w:val="0"/>
@@ -553,12 +497,13 @@
     <w:p>
       <w:pPr>
         <w:pStyle w:val="Compact"/>
+        <w:pStyle w:val="BlockText"/>
         <w:numPr>
           <w:numId w:val="1005"/>
           <w:ilvl w:val="1"/>
         </w:numPr>
       </w:pPr>
-      <w:hyperlink r:id="rId41">
+      <w:hyperlink r:id="rId37">
         <w:r>
           <w:rPr>
             <w:rStyle w:val="Hyperlink"/>
@@ -571,8 +516,8 @@
       <w:pPr>
         <w:pStyle w:val="Heading1"/>
       </w:pPr>
-      <w:bookmarkStart w:id="42" w:name="instalación"/>
-      <w:bookmarkEnd w:id="42"/>
+      <w:bookmarkStart w:id="38" w:name="instalación"/>
+      <w:bookmarkEnd w:id="38"/>
       <w:r>
         <w:t xml:space="preserve">Instalación</w:t>
       </w:r>
@@ -581,14 +526,15 @@
       <w:pPr>
         <w:pStyle w:val="Heading2"/>
       </w:pPr>
-      <w:bookmarkStart w:id="43" w:name="dependencias"/>
-      <w:bookmarkEnd w:id="43"/>
+      <w:bookmarkStart w:id="39" w:name="dependencias"/>
+      <w:bookmarkEnd w:id="39"/>
       <w:r>
         <w:t xml:space="preserve">Dependencias</w:t>
       </w:r>
     </w:p>
     <w:p>
       <w:pPr>
+        <w:pStyle w:val="Compact"/>
         <w:numPr>
           <w:numId w:val="1006"/>
           <w:ilvl w:val="0"/>
@@ -606,7 +552,7 @@
           <w:ilvl w:val="1"/>
         </w:numPr>
       </w:pPr>
-      <w:hyperlink r:id="rId44">
+      <w:hyperlink r:id="rId40">
         <w:r>
           <w:rPr>
             <w:rStyle w:val="Hyperlink"/>
@@ -623,17 +569,18 @@
           <w:ilvl w:val="1"/>
         </w:numPr>
       </w:pPr>
-      <w:hyperlink r:id="rId45">
+      <w:hyperlink r:id="rId41">
         <w:r>
           <w:rPr>
             <w:rStyle w:val="Hyperlink"/>
           </w:rPr>
-          <w:t xml:space="preserve">Phantom.js</w:t>
+          <w:t xml:space="preserve">DeckTape</w:t>
         </w:r>
       </w:hyperlink>
     </w:p>
     <w:p>
       <w:pPr>
+        <w:pStyle w:val="Compact"/>
         <w:numPr>
           <w:numId w:val="1006"/>
           <w:ilvl w:val="0"/>
@@ -651,7 +598,7 @@
           <w:ilvl w:val="1"/>
         </w:numPr>
       </w:pPr>
-      <w:hyperlink r:id="rId46">
+      <w:hyperlink r:id="rId42">
         <w:r>
           <w:rPr>
             <w:rStyle w:val="Hyperlink"/>
@@ -664,8 +611,8 @@
       <w:pPr>
         <w:pStyle w:val="Heading2"/>
       </w:pPr>
-      <w:bookmarkStart w:id="47" w:name="requisitos"/>
-      <w:bookmarkEnd w:id="47"/>
+      <w:bookmarkStart w:id="43" w:name="requisitos"/>
+      <w:bookmarkEnd w:id="43"/>
       <w:r>
         <w:t xml:space="preserve">Requisitos</w:t>
       </w:r>
@@ -690,8 +637,8 @@
       <w:pPr>
         <w:pStyle w:val="Heading2"/>
       </w:pPr>
-      <w:bookmarkStart w:id="48" w:name="descarga"/>
-      <w:bookmarkEnd w:id="48"/>
+      <w:bookmarkStart w:id="44" w:name="descarga"/>
+      <w:bookmarkEnd w:id="44"/>
       <w:r>
         <w:t xml:space="preserve">Descarga</w:t>
       </w:r>
@@ -700,12 +647,12 @@
       <w:pPr>
         <w:pStyle w:val="FirstParagraph"/>
       </w:pPr>
-      <w:hyperlink r:id="rId49">
+      <w:hyperlink r:id="rId45">
         <w:r>
           <w:rPr>
             <w:rStyle w:val="Hyperlink"/>
           </w:rPr>
-          <w:t xml:space="preserve">https://github.com/asanzdiego/markdownslides/archive/master.zip</w:t>
+          <w:t xml:space="preserve">github.com/asanzdiego/markdownslides/archive/master.zip</w:t>
         </w:r>
       </w:hyperlink>
     </w:p>
@@ -713,10 +660,208 @@
       <w:pPr>
         <w:pStyle w:val="Heading2"/>
       </w:pPr>
-      <w:bookmarkStart w:id="50" w:name="docker"/>
+      <w:bookmarkStart w:id="46" w:name="docker"/>
+      <w:bookmarkEnd w:id="46"/>
+      <w:r>
+        <w:t xml:space="preserve">Docker</w:t>
+      </w:r>
+    </w:p>
+    <w:p>
+      <w:pPr>
+        <w:pStyle w:val="FirstParagraph"/>
+      </w:pPr>
+      <w:r>
+        <w:t xml:space="preserve">Su instalación con docker está todavía</w:t>
+      </w:r>
+      <w:r>
+        <w:t xml:space="preserve"> </w:t>
+      </w:r>
+      <w:r>
+        <w:rPr>
+          <w:b/>
+        </w:rPr>
+        <w:t xml:space="preserve">en pruebas</w:t>
+      </w:r>
+      <w:r>
+        <w:t xml:space="preserve">.</w:t>
+      </w:r>
+    </w:p>
+    <w:p>
+      <w:pPr>
+        <w:pStyle w:val="BodyText"/>
+      </w:pPr>
+      <w:r>
+        <w:t xml:space="preserve">Cualquier feedback es bienvenido.</w:t>
+      </w:r>
+    </w:p>
+    <w:p>
+      <w:pPr>
+        <w:pStyle w:val="Heading3"/>
+      </w:pPr>
+      <w:bookmarkStart w:id="47" w:name="construir-la-imagen"/>
+      <w:bookmarkEnd w:id="47"/>
+      <w:r>
+        <w:t xml:space="preserve">Construir la imagen</w:t>
+      </w:r>
+    </w:p>
+    <w:p>
+      <w:pPr>
+        <w:pStyle w:val="FirstParagraph"/>
+      </w:pPr>
+      <w:r>
+        <w:t xml:space="preserve">Estará en Dockerhub pronto:</w:t>
+      </w:r>
+    </w:p>
+    <w:p>
+      <w:pPr>
+        <w:pStyle w:val="SourceCode"/>
+      </w:pPr>
+      <w:r>
+        <w:rPr>
+          <w:rStyle w:val="VerbatimChar"/>
+        </w:rPr>
+        <w:t xml:space="preserve">$ docker build -t asanzdiego/markdownslides .</w:t>
+      </w:r>
+    </w:p>
+    <w:p>
+      <w:pPr>
+        <w:pStyle w:val="Heading3"/>
+      </w:pPr>
+      <w:bookmarkStart w:id="48" w:name="lanzar-el-contenedor"/>
+      <w:bookmarkEnd w:id="48"/>
+      <w:r>
+        <w:t xml:space="preserve">Lanzar el contenedor</w:t>
+      </w:r>
+    </w:p>
+    <w:p>
+      <w:pPr>
+        <w:pStyle w:val="FirstParagraph"/>
+      </w:pPr>
+      <w:r>
+        <w:t xml:space="preserve">Lanzamos el contenedor con la configuración</w:t>
+      </w:r>
+      <w:r>
+        <w:t xml:space="preserve"> </w:t>
+      </w:r>
+      <w:r>
+        <w:rPr>
+          <w:b/>
+        </w:rPr>
+        <w:t xml:space="preserve">min</w:t>
+      </w:r>
+    </w:p>
+    <w:p>
+      <w:pPr>
+        <w:pStyle w:val="SourceCode"/>
+      </w:pPr>
+      <w:r>
+        <w:rPr>
+          <w:rStyle w:val="VerbatimChar"/>
+        </w:rPr>
+        <w:t xml:space="preserve">docker run -it -v ${PWD}/doc:/home/markdownslides/doc \</w:t>
+      </w:r>
+      <w:r>
+        <w:br w:type="textWrapping"/>
+      </w:r>
+      <w:r>
+        <w:rPr>
+          <w:rStyle w:val="VerbatimChar"/>
+        </w:rPr>
+        <w:t xml:space="preserve">    asanzdiego/markdownslides</w:t>
+      </w:r>
+    </w:p>
+    <w:p>
+      <w:pPr>
+        <w:pStyle w:val="FirstParagraph"/>
+      </w:pPr>
+      <w:r>
+        <w:t xml:space="preserve">Cambiando a configuración</w:t>
+      </w:r>
+      <w:r>
+        <w:t xml:space="preserve"> </w:t>
+      </w:r>
+      <w:r>
+        <w:rPr>
+          <w:b/>
+        </w:rPr>
+        <w:t xml:space="preserve">med</w:t>
+      </w:r>
+    </w:p>
+    <w:p>
+      <w:pPr>
+        <w:pStyle w:val="SourceCode"/>
+      </w:pPr>
+      <w:r>
+        <w:rPr>
+          <w:rStyle w:val="VerbatimChar"/>
+        </w:rPr>
+        <w:t xml:space="preserve">docker run -it -v ${PWD}/doc:/home/markdownslides/doc \</w:t>
+      </w:r>
+      <w:r>
+        <w:br w:type="textWrapping"/>
+      </w:r>
+      <w:r>
+        <w:rPr>
+          <w:rStyle w:val="VerbatimChar"/>
+        </w:rPr>
+        <w:t xml:space="preserve">    asanzdiego/markdownslides ./build.sh med doc</w:t>
+      </w:r>
+    </w:p>
+    <w:p>
+      <w:pPr>
+        <w:pStyle w:val="FirstParagraph"/>
+      </w:pPr>
+      <w:r>
+        <w:t xml:space="preserve">Cambiando a configuración</w:t>
+      </w:r>
+      <w:r>
+        <w:t xml:space="preserve"> </w:t>
+      </w:r>
+      <w:r>
+        <w:rPr>
+          <w:b/>
+        </w:rPr>
+        <w:t xml:space="preserve">max</w:t>
+      </w:r>
+    </w:p>
+    <w:p>
+      <w:pPr>
+        <w:pStyle w:val="SourceCode"/>
+      </w:pPr>
+      <w:r>
+        <w:rPr>
+          <w:rStyle w:val="VerbatimChar"/>
+        </w:rPr>
+        <w:t xml:space="preserve">docker run -it -v ${PWD}/doc:/home/markdownslides/doc \</w:t>
+      </w:r>
+      <w:r>
+        <w:br w:type="textWrapping"/>
+      </w:r>
+      <w:r>
+        <w:rPr>
+          <w:rStyle w:val="VerbatimChar"/>
+        </w:rPr>
+        <w:t xml:space="preserve">    asanzdiego/markdownslides ./build.sh max doc</w:t>
+      </w:r>
+    </w:p>
+    <w:p>
+      <w:pPr>
+        <w:pStyle w:val="Heading1"/>
+      </w:pPr>
+      <w:bookmarkStart w:id="49" w:name="manejo"/>
+      <w:bookmarkEnd w:id="49"/>
+      <w:r>
+        <w:t xml:space="preserve">Manejo</w:t>
+      </w:r>
+    </w:p>
+    <w:p>
+      <w:pPr>
+        <w:pStyle w:val="Heading2"/>
+      </w:pPr>
+      <w:bookmarkStart w:id="50" w:name="creación"/>
       <w:bookmarkEnd w:id="50"/>
       <w:r>
-        <w:t xml:space="preserve">Docker</w:t>
+        <w:t xml:space="preserve">Creación</w:t>
       </w:r>
     </w:p>
     <w:p>
@@ -724,7 +869,7 @@
         <w:pStyle w:val="FirstParagraph"/>
       </w:pPr>
       <w:r>
-        <w:t xml:space="preserve">Su instalación con docker está todavía</w:t>
+        <w:t xml:space="preserve">Primero</w:t>
       </w:r>
       <w:r>
         <w:t xml:space="preserve"> </w:t>
@@ -733,217 +878,46 @@
         <w:rPr>
           <w:b/>
         </w:rPr>
-        <w:t xml:space="preserve">en pruebas</w:t>
+        <w:t xml:space="preserve">copia la carpeta doc y renombrala a tu gusto</w:t>
+      </w:r>
+      <w:r>
+        <w:t xml:space="preserve">. Esto no es necesario pero</w:t>
+      </w:r>
+      <w:r>
+        <w:t xml:space="preserve"> </w:t>
+      </w:r>
+      <w:r>
+        <w:t xml:space="preserve">te ayuda a organizar tus documentos.</w:t>
+      </w:r>
+    </w:p>
+    <w:p>
+      <w:pPr>
+        <w:pStyle w:val="BodyText"/>
+      </w:pPr>
+      <w:r>
+        <w:rPr>
+          <w:b/>
+        </w:rPr>
+        <w:t xml:space="preserve">Crea los ficheros md</w:t>
+      </w:r>
+      <w:r>
+        <w:t xml:space="preserve"> </w:t>
+      </w:r>
+      <w:r>
+        <w:t xml:space="preserve">que quieras generar en la</w:t>
+      </w:r>
+      <w:r>
+        <w:t xml:space="preserve"> </w:t>
+      </w:r>
+      <w:r>
+        <w:rPr>
+          <w:b/>
+        </w:rPr>
+        <w:t xml:space="preserve">carpeta md</w:t>
       </w:r>
       <w:r>
         <w:t xml:space="preserve">.</w:t>
       </w:r>
-    </w:p>
-    <w:p>
-      <w:pPr>
-        <w:pStyle w:val="BodyText"/>
-      </w:pPr>
-      <w:r>
-        <w:t xml:space="preserve">Cualquier feedback es bienvenido.</w:t>
-      </w:r>
-    </w:p>
-    <w:p>
-      <w:pPr>
-        <w:pStyle w:val="Heading3"/>
-      </w:pPr>
-      <w:bookmarkStart w:id="51" w:name="construir-la-imagen"/>
-      <w:bookmarkEnd w:id="51"/>
-      <w:r>
-        <w:t xml:space="preserve">Construir la imagen</w:t>
-      </w:r>
-    </w:p>
-    <w:p>
-      <w:pPr>
-        <w:pStyle w:val="FirstParagraph"/>
-      </w:pPr>
-      <w:r>
-        <w:t xml:space="preserve">Estará en Dockerhub pronto:</w:t>
-      </w:r>
-    </w:p>
-    <w:p>
-      <w:pPr>
-        <w:pStyle w:val="SourceCode"/>
-      </w:pPr>
-      <w:r>
-        <w:rPr>
-          <w:rStyle w:val="VerbatimChar"/>
-        </w:rPr>
-        <w:t xml:space="preserve">$ docker build -t asanzdiego/markdownslides .</w:t>
-      </w:r>
-    </w:p>
-    <w:p>
-      <w:pPr>
-        <w:pStyle w:val="Heading3"/>
-      </w:pPr>
-      <w:bookmarkStart w:id="52" w:name="lanzar-el-contenedor"/>
-      <w:bookmarkEnd w:id="52"/>
-      <w:r>
-        <w:t xml:space="preserve">Lanzar el contenedor</w:t>
-      </w:r>
-    </w:p>
-    <w:p>
-      <w:pPr>
-        <w:pStyle w:val="FirstParagraph"/>
-      </w:pPr>
-      <w:r>
-        <w:t xml:space="preserve">Lanzamos el contenedor con la configuración</w:t>
-      </w:r>
-      <w:r>
-        <w:t xml:space="preserve"> </w:t>
-      </w:r>
-      <w:r>
-        <w:rPr>
-          <w:b/>
-        </w:rPr>
-        <w:t xml:space="preserve">min</w:t>
-      </w:r>
-    </w:p>
-    <w:p>
-      <w:pPr>
-        <w:pStyle w:val="SourceCode"/>
-      </w:pPr>
-      <w:r>
-        <w:rPr>
-          <w:rStyle w:val="VerbatimChar"/>
-        </w:rPr>
-        <w:t xml:space="preserve">docker run -it -v ${PWD}/doc:/home/markdownslides/doc asanzdiego/markdownslides</w:t>
-      </w:r>
-    </w:p>
-    <w:p>
-      <w:pPr>
-        <w:pStyle w:val="FirstParagraph"/>
-      </w:pPr>
-      <w:r>
-        <w:t xml:space="preserve">Cambiando a configuración</w:t>
-      </w:r>
-      <w:r>
-        <w:t xml:space="preserve"> </w:t>
-      </w:r>
-      <w:r>
-        <w:rPr>
-          <w:b/>
-        </w:rPr>
-        <w:t xml:space="preserve">med</w:t>
-      </w:r>
-    </w:p>
-    <w:p>
-      <w:pPr>
-        <w:pStyle w:val="SourceCode"/>
-      </w:pPr>
-      <w:r>
-        <w:rPr>
-          <w:rStyle w:val="VerbatimChar"/>
-        </w:rPr>
-        <w:t xml:space="preserve">docker run -it -v ${PWD}/doc:/home/markdownslides/doc asanzdiego/markdownslides ./build.sh med doc</w:t>
-      </w:r>
-    </w:p>
-    <w:p>
-      <w:pPr>
-        <w:pStyle w:val="FirstParagraph"/>
-      </w:pPr>
-      <w:r>
-        <w:t xml:space="preserve">Cambiando a configuración</w:t>
-      </w:r>
-      <w:r>
-        <w:t xml:space="preserve"> </w:t>
-      </w:r>
-      <w:r>
-        <w:rPr>
-          <w:b/>
-        </w:rPr>
-        <w:t xml:space="preserve">max</w:t>
-      </w:r>
-    </w:p>
-    <w:p>
-      <w:pPr>
-        <w:pStyle w:val="SourceCode"/>
-      </w:pPr>
-      <w:r>
-        <w:rPr>
-          <w:rStyle w:val="VerbatimChar"/>
-        </w:rPr>
-        <w:t xml:space="preserve">docker run -it -v ${PWD}/doc:/home/markdownslides/doc asanzdiego/markdownslides ./build.sh max doc</w:t>
-      </w:r>
-    </w:p>
-    <w:p>
-      <w:pPr>
-        <w:pStyle w:val="Heading1"/>
-      </w:pPr>
-      <w:bookmarkStart w:id="53" w:name="manejo"/>
-      <w:bookmarkEnd w:id="53"/>
-      <w:r>
-        <w:t xml:space="preserve">Manejo</w:t>
-      </w:r>
-    </w:p>
-    <w:p>
-      <w:pPr>
-        <w:pStyle w:val="Heading2"/>
-      </w:pPr>
-      <w:bookmarkStart w:id="54" w:name="creación"/>
-      <w:bookmarkEnd w:id="54"/>
-      <w:r>
-        <w:t xml:space="preserve">Creación</w:t>
-      </w:r>
-    </w:p>
-    <w:p>
-      <w:pPr>
-        <w:pStyle w:val="FirstParagraph"/>
-      </w:pPr>
-      <w:r>
-        <w:t xml:space="preserve">Primero</w:t>
-      </w:r>
-      <w:r>
-        <w:t xml:space="preserve"> </w:t>
-      </w:r>
-      <w:r>
-        <w:rPr>
-          <w:b/>
-        </w:rPr>
-        <w:t xml:space="preserve">copia la carpeta doc y renombrala a tu gusto</w:t>
-      </w:r>
-      <w:r>
-        <w:t xml:space="preserve">. Esto no es necesario pero</w:t>
-      </w:r>
-      <w:r>
-        <w:t xml:space="preserve"> </w:t>
-      </w:r>
-      <w:r>
-        <w:t xml:space="preserve">te ayuda a organizar tus documentos.</w:t>
-      </w:r>
-    </w:p>
-    <w:p>
-      <w:pPr>
-        <w:pStyle w:val="BodyText"/>
-      </w:pPr>
-      <w:r>
-        <w:rPr>
-          <w:b/>
-        </w:rPr>
-        <w:t xml:space="preserve">Crea los ficheros md</w:t>
-      </w:r>
-      <w:r>
-        <w:t xml:space="preserve"> </w:t>
-      </w:r>
-      <w:r>
-        <w:t xml:space="preserve">que quieras generar en la</w:t>
-      </w:r>
-      <w:r>
-        <w:t xml:space="preserve"> </w:t>
-      </w:r>
-      <w:r>
-        <w:rPr>
-          <w:b/>
-        </w:rPr>
-        <w:t xml:space="preserve">carpeta md</w:t>
-      </w:r>
-      <w:r>
-        <w:t xml:space="preserve">.</w:t>
-      </w:r>
       <w:r>
         <w:t xml:space="preserve"> </w:t>
       </w:r>
@@ -953,7 +927,7 @@
       <w:r>
         <w:t xml:space="preserve"> </w:t>
       </w:r>
-      <w:hyperlink r:id="rId55">
+      <w:hyperlink r:id="rId51">
         <w:r>
           <w:rPr>
             <w:rStyle w:val="Hyperlink"/>
@@ -981,10 +955,635 @@
       <w:pPr>
         <w:pStyle w:val="Heading2"/>
       </w:pPr>
-      <w:bookmarkStart w:id="56" w:name="notas"/>
+      <w:bookmarkStart w:id="52" w:name="notas"/>
+      <w:bookmarkEnd w:id="52"/>
+      <w:r>
+        <w:t xml:space="preserve">Notas</w:t>
+      </w:r>
+    </w:p>
+    <w:p>
+      <w:pPr>
+        <w:pStyle w:val="FirstParagraph"/>
+      </w:pPr>
+      <w:r>
+        <w:t xml:space="preserve">Puedes añadir notas que serán visibles en modo libro o si</w:t>
+      </w:r>
+      <w:r>
+        <w:t xml:space="preserve"> </w:t>
+      </w:r>
+      <w:r>
+        <w:rPr>
+          <w:b/>
+        </w:rPr>
+        <w:t xml:space="preserve">pulsas la letra 's' en las slides</w:t>
+      </w:r>
+      <w:r>
+        <w:t xml:space="preserve"> </w:t>
+      </w:r>
+      <w:r>
+        <w:t xml:space="preserve">mediante</w:t>
+      </w:r>
+      <w:r>
+        <w:t xml:space="preserve"> </w:t>
+      </w:r>
+      <w:r>
+        <w:rPr>
+          <w:b/>
+        </w:rPr>
+        <w:t xml:space="preserve">@start-notes</w:t>
+      </w:r>
+      <w:r>
+        <w:t xml:space="preserve"> </w:t>
+      </w:r>
+      <w:r>
+        <w:t xml:space="preserve">y</w:t>
+      </w:r>
+      <w:r>
+        <w:t xml:space="preserve"> </w:t>
+      </w:r>
+      <w:r>
+        <w:rPr>
+          <w:b/>
+        </w:rPr>
+        <w:t xml:space="preserve">@end-notes</w:t>
+      </w:r>
+      <w:r>
+        <w:t xml:space="preserve">.</w:t>
+      </w:r>
+    </w:p>
+    <w:p>
+      <w:pPr>
+        <w:pStyle w:val="SourceCode"/>
+      </w:pPr>
+      <w:r>
+        <w:rPr>
+          <w:rStyle w:val="VerbatimChar"/>
+        </w:rPr>
+        <w:t xml:space="preserve"/>
+      </w:r>
+      <w:r>
+        <w:br w:type="textWrapping"/>
+      </w:r>
+      <w:r>
+        <w:rPr>
+          <w:rStyle w:val="VerbatimChar"/>
+        </w:rPr>
+        <w:t xml:space="preserve">Esto solo es visible en modo libro o si pulsas 's' en las slides.</w:t>
+      </w:r>
+      <w:r>
+        <w:br w:type="textWrapping"/>
+      </w:r>
+      <w:r>
+        <w:rPr>
+          <w:rStyle w:val="VerbatimChar"/>
+        </w:rPr>
+        <w:t xml:space="preserve"> </w:t>
+      </w:r>
+    </w:p>
+    <w:p>
+      <w:pPr>
+        <w:pStyle w:val="FirstParagraph"/>
+      </w:pPr>
+      <w:r>
+        <w:t xml:space="preserve">Esto solo es visible en modo libro o si pulsas 's' en las slides.</w:t>
+      </w:r>
+    </w:p>
+    <w:p>
+      <w:pPr>
+        <w:pStyle w:val="Heading2"/>
+      </w:pPr>
+      <w:bookmarkStart w:id="53" w:name="niveles"/>
+      <w:bookmarkEnd w:id="53"/>
+      <w:r>
+        <w:t xml:space="preserve">Niveles</w:t>
+      </w:r>
+    </w:p>
+    <w:p>
+      <w:pPr>
+        <w:pStyle w:val="FirstParagraph"/>
+      </w:pPr>
+      <w:r>
+        <w:t xml:space="preserve">Puedes tener tantos niveles como quieras. Ejemplo:</w:t>
+      </w:r>
+    </w:p>
+    <w:p>
+      <w:pPr>
+        <w:pStyle w:val="SourceCode"/>
+      </w:pPr>
+      <w:r>
+        <w:rPr>
+          <w:rStyle w:val="VerbatimChar"/>
+        </w:rPr>
+        <w:t xml:space="preserve"># Nivel 1 (en slides y libro)</w:t>
+      </w:r>
+      <w:r>
+        <w:br w:type="textWrapping"/>
+      </w:r>
+      <w:r>
+        <w:rPr>
+          <w:rStyle w:val="VerbatimChar"/>
+        </w:rPr>
+        <w:t xml:space="preserve"/>
+      </w:r>
+      <w:r>
+        <w:br w:type="textWrapping"/>
+      </w:r>
+      <w:r>
+        <w:rPr>
+          <w:rStyle w:val="VerbatimChar"/>
+        </w:rPr>
+        <w:t xml:space="preserve">## Nivel 2 (en slides y libro)</w:t>
+      </w:r>
+      <w:r>
+        <w:br w:type="textWrapping"/>
+      </w:r>
+      <w:r>
+        <w:rPr>
+          <w:rStyle w:val="VerbatimChar"/>
+        </w:rPr>
+        <w:t xml:space="preserve"/>
+      </w:r>
+      <w:r>
+        <w:br w:type="textWrapping"/>
+      </w:r>
+      <w:r>
+        <w:rPr>
+          <w:rStyle w:val="VerbatimChar"/>
+        </w:rPr>
+        <w:t xml:space="preserve">### Nivel 3 (en libro pero se queda como nivel 2 en slides) </w:t>
+      </w:r>
+    </w:p>
+    <w:p>
+      <w:pPr>
+        <w:pStyle w:val="FirstParagraph"/>
+      </w:pPr>
+      <w:r>
+        <w:t xml:space="preserve">Pero sólo en los libros. En las slides solo puedes tener 2 niveles.</w:t>
+      </w:r>
+    </w:p>
+    <w:p>
+      <w:pPr>
+        <w:pStyle w:val="Heading2"/>
+      </w:pPr>
+      <w:bookmarkStart w:id="54" w:name="numeración"/>
+      <w:bookmarkEnd w:id="54"/>
+      <w:r>
+        <w:t xml:space="preserve">Numeración</w:t>
+      </w:r>
+    </w:p>
+    <w:p>
+      <w:pPr>
+        <w:pStyle w:val="SourceCode"/>
+      </w:pPr>
+      <w:r>
+        <w:rPr>
+          <w:rStyle w:val="VerbatimChar"/>
+        </w:rPr>
+        <w:t xml:space="preserve">## Foo Bar</w:t>
+      </w:r>
+      <w:r>
+        <w:br w:type="textWrapping"/>
+      </w:r>
+      <w:r>
+        <w:rPr>
+          <w:rStyle w:val="VerbatimChar"/>
+        </w:rPr>
+        <w:t xml:space="preserve"/>
+      </w:r>
+    </w:p>
+    <w:p>
+      <w:pPr>
+        <w:pStyle w:val="FirstParagraph"/>
+      </w:pPr>
+      <w:r>
+        <w:t xml:space="preserve">En el libro quedará:</w:t>
+      </w:r>
+    </w:p>
+    <w:p>
+      <w:pPr>
+        <w:pStyle w:val="SourceCode"/>
+      </w:pPr>
+      <w:r>
+        <w:rPr>
+          <w:rStyle w:val="VerbatimChar"/>
+        </w:rPr>
+        <w:t xml:space="preserve">## Foo Bar</w:t>
+      </w:r>
+    </w:p>
+    <w:p>
+      <w:pPr>
+        <w:pStyle w:val="Heading2"/>
+      </w:pPr>
+      <w:bookmarkStart w:id="55" w:name="configuración"/>
+      <w:bookmarkEnd w:id="55"/>
+      <w:r>
+        <w:t xml:space="preserve">Configuración</w:t>
+      </w:r>
+    </w:p>
+    <w:p>
+      <w:pPr>
+        <w:pStyle w:val="FirstParagraph"/>
+      </w:pPr>
+      <w:r>
+        <w:t xml:space="preserve">Podemos configurar los ficheros que queremos generar desde el fichero</w:t>
+      </w:r>
+      <w:r>
+        <w:t xml:space="preserve"> </w:t>
+      </w:r>
+      <w:r>
+        <w:rPr>
+          <w:b/>
+        </w:rPr>
+        <w:t xml:space="preserve">build.properties</w:t>
+      </w:r>
+    </w:p>
+    <w:p>
+      <w:pPr>
+        <w:pStyle w:val="SourceCode"/>
+      </w:pPr>
+      <w:r>
+        <w:rPr>
+          <w:rStyle w:val="CommentTok"/>
+        </w:rPr>
+        <w:t xml:space="preserve">#GENERATION_MODE='min|med|max'</w:t>
+      </w:r>
+      <w:r>
+        <w:br w:type="textWrapping"/>
+      </w:r>
+      <w:r>
+        <w:rPr>
+          <w:rStyle w:val="VariableTok"/>
+        </w:rPr>
+        <w:t xml:space="preserve">DEFAULT_GENERATION_MODE=</w:t>
+      </w:r>
+      <w:r>
+        <w:rPr>
+          <w:rStyle w:val="StringTok"/>
+        </w:rPr>
+        <w:t xml:space="preserve">'min'</w:t>
+      </w:r>
+      <w:r>
+        <w:br w:type="textWrapping"/>
+      </w:r>
+      <w:r>
+        <w:br w:type="textWrapping"/>
+      </w:r>
+      <w:r>
+        <w:rPr>
+          <w:rStyle w:val="VariableTok"/>
+        </w:rPr>
+        <w:t xml:space="preserve">BUILD_REVEAL_SLIDES=</w:t>
+      </w:r>
+      <w:r>
+        <w:rPr>
+          <w:rStyle w:val="StringTok"/>
+        </w:rPr>
+        <w:t xml:space="preserve">'min'</w:t>
+      </w:r>
+      <w:r>
+        <w:br w:type="textWrapping"/>
+      </w:r>
+      <w:r>
+        <w:rPr>
+          <w:rStyle w:val="VariableTok"/>
+        </w:rPr>
+        <w:t xml:space="preserve">BUILD_REVEAL_SLIDES_PDF=</w:t>
+      </w:r>
+      <w:r>
+        <w:rPr>
+          <w:rStyle w:val="StringTok"/>
+        </w:rPr>
+        <w:t xml:space="preserve">'med'</w:t>
+      </w:r>
+      <w:r>
+        <w:br w:type="textWrapping"/>
+      </w:r>
+      <w:r>
+        <w:br w:type="textWrapping"/>
+      </w:r>
+      <w:r>
+        <w:rPr>
+          <w:rStyle w:val="VariableTok"/>
+        </w:rPr>
+        <w:t xml:space="preserve">BUILD_HTML_BOOK=</w:t>
+      </w:r>
+      <w:r>
+        <w:rPr>
+          <w:rStyle w:val="StringTok"/>
+        </w:rPr>
+        <w:t xml:space="preserve">'max'</w:t>
+      </w:r>
+      <w:r>
+        <w:br w:type="textWrapping"/>
+      </w:r>
+      <w:r>
+        <w:rPr>
+          <w:rStyle w:val="VariableTok"/>
+        </w:rPr>
+        <w:t xml:space="preserve">BUILD_DOCX_BOOK=</w:t>
+      </w:r>
+      <w:r>
+        <w:rPr>
+          <w:rStyle w:val="StringTok"/>
+        </w:rPr>
+        <w:t xml:space="preserve">'max'</w:t>
+      </w:r>
+      <w:r>
+        <w:br w:type="textWrapping"/>
+      </w:r>
+      <w:r>
+        <w:rPr>
+          <w:rStyle w:val="VariableTok"/>
+        </w:rPr>
+        <w:t xml:space="preserve">BUILD_EPUB_BOOK=</w:t>
+      </w:r>
+      <w:r>
+        <w:rPr>
+          <w:rStyle w:val="StringTok"/>
+        </w:rPr>
+        <w:t xml:space="preserve">'max'</w:t>
+      </w:r>
+    </w:p>
+    <w:p>
+      <w:pPr>
+        <w:pStyle w:val="FirstParagraph"/>
+      </w:pPr>
+      <w:r>
+        <w:t xml:space="preserve">Podemos configurar también algunas cosas más desde el fichero</w:t>
+      </w:r>
+      <w:r>
+        <w:t xml:space="preserve"> </w:t>
+      </w:r>
+      <w:r>
+        <w:rPr>
+          <w:b/>
+        </w:rPr>
+        <w:t xml:space="preserve">build.properties</w:t>
+      </w:r>
+    </w:p>
+    <w:p>
+      <w:pPr>
+        <w:pStyle w:val="SourceCode"/>
+      </w:pPr>
+      <w:r>
+        <w:rPr>
+          <w:rStyle w:val="VariableTok"/>
+        </w:rPr>
+        <w:t xml:space="preserve">CLEAN_LIB_FOLDER=</w:t>
+      </w:r>
+      <w:r>
+        <w:rPr>
+          <w:rStyle w:val="StringTok"/>
+        </w:rPr>
+        <w:t xml:space="preserve">'no'</w:t>
+      </w:r>
+      <w:r>
+        <w:br w:type="textWrapping"/>
+      </w:r>
+      <w:r>
+        <w:rPr>
+          <w:rStyle w:val="VariableTok"/>
+        </w:rPr>
+        <w:t xml:space="preserve">COPY_IMG_FOLDER=</w:t>
+      </w:r>
+      <w:r>
+        <w:rPr>
+          <w:rStyle w:val="StringTok"/>
+        </w:rPr>
+        <w:t xml:space="preserve">'no'</w:t>
+      </w:r>
+      <w:r>
+        <w:br w:type="textWrapping"/>
+      </w:r>
+      <w:r>
+        <w:rPr>
+          <w:rStyle w:val="VariableTok"/>
+        </w:rPr>
+        <w:t xml:space="preserve">ZIP_EXPORT_FOLDER=</w:t>
+      </w:r>
+      <w:r>
+        <w:rPr>
+          <w:rStyle w:val="StringTok"/>
+        </w:rPr>
+        <w:t xml:space="preserve">'no'</w:t>
+      </w:r>
+      <w:r>
+        <w:br w:type="textWrapping"/>
+      </w:r>
+      <w:r>
+        <w:rPr>
+          <w:rStyle w:val="VariableTok"/>
+        </w:rPr>
+        <w:t xml:space="preserve">NUMBER_SECTIONS=</w:t>
+      </w:r>
+      <w:r>
+        <w:rPr>
+          <w:rStyle w:val="StringTok"/>
+        </w:rPr>
+        <w:t xml:space="preserve">'yes'</w:t>
+      </w:r>
+      <w:r>
+        <w:br w:type="textWrapping"/>
+      </w:r>
+      <w:r>
+        <w:rPr>
+          <w:rStyle w:val="VariableTok"/>
+        </w:rPr>
+        <w:t xml:space="preserve">NUMBER_OFFSET=</w:t>
+      </w:r>
+      <w:r>
+        <w:rPr>
+          <w:rStyle w:val="StringTok"/>
+        </w:rPr>
+        <w:t xml:space="preserve">'no'</w:t>
+      </w:r>
+      <w:r>
+        <w:br w:type="textWrapping"/>
+      </w:r>
+      <w:r>
+        <w:rPr>
+          <w:rStyle w:val="VariableTok"/>
+        </w:rPr>
+        <w:t xml:space="preserve">CURRENT_NUMBER_OFFSET=</w:t>
+      </w:r>
+      <w:r>
+        <w:rPr>
+          <w:rStyle w:val="NormalTok"/>
+        </w:rPr>
+        <w:t xml:space="preserve">1</w:t>
+      </w:r>
+      <w:r>
+        <w:br w:type="textWrapping"/>
+      </w:r>
+      <w:r>
+        <w:rPr>
+          <w:rStyle w:val="VariableTok"/>
+        </w:rPr>
+        <w:t xml:space="preserve">REMOVE_MD_TO_BOOK=</w:t>
+      </w:r>
+      <w:r>
+        <w:rPr>
+          <w:rStyle w:val="StringTok"/>
+        </w:rPr>
+        <w:t xml:space="preserve">'yes'</w:t>
+      </w:r>
+      <w:r>
+        <w:br w:type="textWrapping"/>
+      </w:r>
+      <w:r>
+        <w:rPr>
+          <w:rStyle w:val="VariableTok"/>
+        </w:rPr>
+        <w:t xml:space="preserve">REMOVE_MD_TO_SLIDES=</w:t>
+      </w:r>
+      <w:r>
+        <w:rPr>
+          <w:rStyle w:val="StringTok"/>
+        </w:rPr>
+        <w:t xml:space="preserve">'yes'</w:t>
+      </w:r>
+    </w:p>
+    <w:p>
+      <w:pPr>
+        <w:pStyle w:val="FirstParagraph"/>
+      </w:pPr>
+      <w:r>
+        <w:t xml:space="preserve">Podemos configurar también algunas cosas más sobre reveal.js desde el fichero</w:t>
+      </w:r>
+      <w:r>
+        <w:t xml:space="preserve"> </w:t>
+      </w:r>
+      <w:r>
+        <w:rPr>
+          <w:b/>
+        </w:rPr>
+        <w:t xml:space="preserve">build.properties</w:t>
+      </w:r>
+    </w:p>
+    <w:p>
+      <w:pPr>
+        <w:pStyle w:val="SourceCode"/>
+      </w:pPr>
+      <w:r>
+        <w:rPr>
+          <w:rStyle w:val="CommentTok"/>
+        </w:rPr>
+        <w:t xml:space="preserve">#THEME='black|white|league|sky|beige|simple|serif|blood|night|moon|solarized'</w:t>
+      </w:r>
+      <w:r>
+        <w:br w:type="textWrapping"/>
+      </w:r>
+      <w:r>
+        <w:rPr>
+          <w:rStyle w:val="VariableTok"/>
+        </w:rPr>
+        <w:t xml:space="preserve">REVEAL_JS_THEME=</w:t>
+      </w:r>
+      <w:r>
+        <w:rPr>
+          <w:rStyle w:val="StringTok"/>
+        </w:rPr>
+        <w:t xml:space="preserve">'beige'</w:t>
+      </w:r>
+      <w:r>
+        <w:br w:type="textWrapping"/>
+      </w:r>
+      <w:r>
+        <w:rPr>
+          <w:rStyle w:val="VariableTok"/>
+        </w:rPr>
+        <w:t xml:space="preserve">REVEAL_JS_SHOW_TITLE_FOOTER=</w:t>
+      </w:r>
+      <w:r>
+        <w:rPr>
+          <w:rStyle w:val="StringTok"/>
+        </w:rPr>
+        <w:t xml:space="preserve">'yes'</w:t>
+      </w:r>
+      <w:r>
+        <w:br w:type="textWrapping"/>
+      </w:r>
+      <w:r>
+        <w:rPr>
+          <w:rStyle w:val="VariableTok"/>
+        </w:rPr>
+        <w:t xml:space="preserve">REVEAL_JS_DEFAULT_TITLE_FOOTER=</w:t>
+      </w:r>
+      <w:r>
+        <w:rPr>
+          <w:rStyle w:val="StringTok"/>
+        </w:rPr>
+        <w:t xml:space="preserve">'yes'</w:t>
+      </w:r>
+      <w:r>
+        <w:br w:type="textWrapping"/>
+      </w:r>
+      <w:r>
+        <w:rPr>
+          <w:rStyle w:val="VariableTok"/>
+        </w:rPr>
+        <w:t xml:space="preserve">REVEAL_JS_TITLE_FOOTER=</w:t>
+      </w:r>
+      <w:r>
+        <w:rPr>
+          <w:rStyle w:val="StringTok"/>
+        </w:rPr>
+        <w:t xml:space="preserve">"'MarkdownSlides by @asanzdiego :-)'"</w:t>
+      </w:r>
+      <w:r>
+        <w:br w:type="textWrapping"/>
+      </w:r>
+      <w:r>
+        <w:rPr>
+          <w:rStyle w:val="VariableTok"/>
+        </w:rPr>
+        <w:t xml:space="preserve">REVEAL_JS_URL=</w:t>
+      </w:r>
+      <w:r>
+        <w:rPr>
+          <w:rStyle w:val="StringTok"/>
+        </w:rPr>
+        <w:t xml:space="preserve">'../lib/reveal.js/'</w:t>
+      </w:r>
+      <w:r>
+        <w:br w:type="textWrapping"/>
+      </w:r>
+      <w:r>
+        <w:rPr>
+          <w:rStyle w:val="VariableTok"/>
+        </w:rPr>
+        <w:t xml:space="preserve">REVEAL_JS_MENU_URL=</w:t>
+      </w:r>
+      <w:r>
+        <w:rPr>
+          <w:rStyle w:val="StringTok"/>
+        </w:rPr>
+        <w:t xml:space="preserve">'../lib/reveal.js-menu/'</w:t>
+      </w:r>
+      <w:r>
+        <w:br w:type="textWrapping"/>
+      </w:r>
+      <w:r>
+        <w:rPr>
+          <w:rStyle w:val="VariableTok"/>
+        </w:rPr>
+        <w:t xml:space="preserve">REVEAL_JS_TITLE_FOOTER_URL=</w:t>
+      </w:r>
+      <w:r>
+        <w:rPr>
+          <w:rStyle w:val="StringTok"/>
+        </w:rPr>
+        <w:t xml:space="preserve">'../lib/reveal.js-title-footer/'</w:t>
+      </w:r>
+    </w:p>
+    <w:p>
+      <w:pPr>
+        <w:pStyle w:val="Heading2"/>
+      </w:pPr>
+      <w:bookmarkStart w:id="56" w:name="generación"/>
       <w:bookmarkEnd w:id="56"/>
       <w:r>
-        <w:t xml:space="preserve">Notas</w:t>
+        <w:t xml:space="preserve">Generación</w:t>
       </w:r>
     </w:p>
     <w:p>
@@ -992,22 +1591,44 @@
         <w:pStyle w:val="FirstParagraph"/>
       </w:pPr>
       <w:r>
-        <w:t xml:space="preserve">Puedes añadir notas que serán visibles en modo libro o si</w:t>
-      </w:r>
-      <w:r>
-        <w:t xml:space="preserve"> </w:t>
+        <w:t xml:space="preserve">Hay que posicionarse en la carpeta raiz, y ejecutar:</w:t>
+      </w:r>
+    </w:p>
+    <w:p>
+      <w:pPr>
+        <w:pStyle w:val="SourceCode"/>
+      </w:pPr>
+      <w:r>
+        <w:rPr>
+          <w:rStyle w:val="ExtensionTok"/>
+        </w:rPr>
+        <w:t xml:space="preserve">./build.sh</w:t>
+      </w:r>
+      <w:r>
+        <w:rPr>
+          <w:rStyle w:val="NormalTok"/>
+        </w:rPr>
+        <w:t xml:space="preserve"> [clean] [modo] [carpeta]</w:t>
+      </w:r>
+    </w:p>
+    <w:p>
+      <w:pPr>
+        <w:numPr>
+          <w:numId w:val="1009"/>
+          <w:ilvl w:val="0"/>
+        </w:numPr>
+      </w:pPr>
+      <w:r>
+        <w:t xml:space="preserve">[</w:t>
       </w:r>
       <w:r>
         <w:rPr>
           <w:b/>
         </w:rPr>
-        <w:t xml:space="preserve">pulsas la letra 's' en las slides</w:t>
-      </w:r>
-      <w:r>
-        <w:t xml:space="preserve"> </w:t>
-      </w:r>
-      <w:r>
-        <w:t xml:space="preserve">mediante</w:t>
+        <w:t xml:space="preserve">clean</w:t>
+      </w:r>
+      <w:r>
+        <w:t xml:space="preserve">] limpia la carpeta</w:t>
       </w:r>
       <w:r>
         <w:t xml:space="preserve"> </w:t>
@@ -1016,22 +1637,42 @@
         <w:rPr>
           <w:b/>
         </w:rPr>
-        <w:t xml:space="preserve">@start-notes</w:t>
-      </w:r>
-      <w:r>
-        <w:t xml:space="preserve"> </w:t>
-      </w:r>
-      <w:r>
-        <w:t xml:space="preserve">y</w:t>
-      </w:r>
-      <w:r>
-        <w:t xml:space="preserve"> </w:t>
+        <w:t xml:space="preserve">lib</w:t>
+      </w:r>
+      <w:r>
+        <w:t xml:space="preserve"> </w:t>
+      </w:r>
+      <w:r>
+        <w:t xml:space="preserve">y vuelve a a bajar las dependencias.</w:t>
+      </w:r>
+    </w:p>
+    <w:p>
+      <w:pPr>
+        <w:numPr>
+          <w:numId w:val="1009"/>
+          <w:ilvl w:val="0"/>
+        </w:numPr>
+      </w:pPr>
+      <w:r>
+        <w:t xml:space="preserve">[</w:t>
       </w:r>
       <w:r>
         <w:rPr>
           <w:b/>
         </w:rPr>
-        <w:t xml:space="preserve">@end-notes</w:t>
+        <w:t xml:space="preserve">modo</w:t>
+      </w:r>
+      <w:r>
+        <w:t xml:space="preserve">] puede tomar los valores:</w:t>
+      </w:r>
+      <w:r>
+        <w:t xml:space="preserve"> </w:t>
+      </w:r>
+      <w:r>
+        <w:rPr>
+          <w:b/>
+        </w:rPr>
+        <w:t xml:space="preserve">min, med o máx</w:t>
       </w:r>
       <w:r>
         <w:t xml:space="preserve">.</w:t>
@@ -1039,418 +1680,40 @@
     </w:p>
     <w:p>
       <w:pPr>
-        <w:pStyle w:val="SourceCode"/>
-      </w:pPr>
-      <w:r>
-        <w:rPr>
-          <w:rStyle w:val="VerbatimChar"/>
-        </w:rPr>
-        <w:t xml:space="preserve"/>
-      </w:r>
-      <w:r>
-        <w:br w:type="textWrapping"/>
-      </w:r>
-      <w:r>
-        <w:rPr>
-          <w:rStyle w:val="VerbatimChar"/>
-        </w:rPr>
-        <w:t xml:space="preserve">Esto solo es visible en modo libro o si pulsas 's' en las slides.</w:t>
-      </w:r>
-      <w:r>
-        <w:br w:type="textWrapping"/>
-      </w:r>
-      <w:r>
-        <w:rPr>
-          <w:rStyle w:val="VerbatimChar"/>
-        </w:rPr>
-        <w:t xml:space="preserve"> </w:t>
+        <w:numPr>
+          <w:numId w:val="1009"/>
+          <w:ilvl w:val="0"/>
+        </w:numPr>
+      </w:pPr>
+      <w:r>
+        <w:t xml:space="preserve">[</w:t>
+      </w:r>
+      <w:r>
+        <w:rPr>
+          <w:b/>
+        </w:rPr>
+        <w:t xml:space="preserve">carpeta</w:t>
+      </w:r>
+      <w:r>
+        <w:t xml:space="preserve">] donde va a buscar los ficheros md. Si no se indica nada convertirá todos los ficheros md de todas las carpetas.</w:t>
+      </w:r>
+    </w:p>
+    <w:p>
+      <w:pPr>
+        <w:pStyle w:val="Heading1"/>
+      </w:pPr>
+      <w:bookmarkStart w:id="57" w:name="releases-notes"/>
+      <w:bookmarkEnd w:id="57"/>
+      <w:r>
+        <w:t xml:space="preserve">Releases notes</w:t>
       </w:r>
     </w:p>
     <w:p>
       <w:pPr>
         <w:pStyle w:val="Heading2"/>
       </w:pPr>
-      <w:bookmarkStart w:id="57" w:name="niveles"/>
-      <w:bookmarkEnd w:id="57"/>
-      <w:r>
-        <w:t xml:space="preserve">Niveles</w:t>
-      </w:r>
-    </w:p>
-    <w:p>
-      <w:pPr>
-        <w:pStyle w:val="FirstParagraph"/>
-      </w:pPr>
-      <w:r>
-        <w:t xml:space="preserve">Puedes tener tantos niveles como quieras. Ejemplo:</w:t>
-      </w:r>
-    </w:p>
-    <w:p>
-      <w:pPr>
-        <w:pStyle w:val="SourceCode"/>
-      </w:pPr>
-      <w:r>
-        <w:rPr>
-          <w:rStyle w:val="VerbatimChar"/>
-        </w:rPr>
-        <w:t xml:space="preserve"># Nivel 1 (en slides y libro)</w:t>
-      </w:r>
-      <w:r>
-        <w:br w:type="textWrapping"/>
-      </w:r>
-      <w:r>
-        <w:rPr>
-          <w:rStyle w:val="VerbatimChar"/>
-        </w:rPr>
-        <w:t xml:space="preserve"/>
-      </w:r>
-      <w:r>
-        <w:br w:type="textWrapping"/>
-      </w:r>
-      <w:r>
-        <w:rPr>
-          <w:rStyle w:val="VerbatimChar"/>
-        </w:rPr>
-        <w:t xml:space="preserve">## Nivel 2 (en slides y libro)</w:t>
-      </w:r>
-      <w:r>
-        <w:br w:type="textWrapping"/>
-      </w:r>
-      <w:r>
-        <w:rPr>
-          <w:rStyle w:val="VerbatimChar"/>
-        </w:rPr>
-        <w:t xml:space="preserve"/>
-      </w:r>
-      <w:r>
-        <w:br w:type="textWrapping"/>
-      </w:r>
-      <w:r>
-        <w:rPr>
-          <w:rStyle w:val="VerbatimChar"/>
-        </w:rPr>
-        <w:t xml:space="preserve">### Nivel 3 (en libro pero se queda como nivel 2 en slides) </w:t>
-      </w:r>
-    </w:p>
-    <w:p>
-      <w:pPr>
-        <w:pStyle w:val="FirstParagraph"/>
-      </w:pPr>
-      <w:r>
-        <w:t xml:space="preserve">Pero sólo en los libros. En las slides solo puedes tener 2 niveles.</w:t>
-      </w:r>
-    </w:p>
-    <w:p>
-      <w:pPr>
-        <w:pStyle w:val="Heading2"/>
-      </w:pPr>
-      <w:bookmarkStart w:id="58" w:name="numeración"/>
+      <w:bookmarkStart w:id="58" w:name="relese-1.0"/>
       <w:bookmarkEnd w:id="58"/>
-      <w:r>
-        <w:t xml:space="preserve">Numeración</w:t>
-      </w:r>
-    </w:p>
-    <w:p>
-      <w:pPr>
-        <w:pStyle w:val="SourceCode"/>
-      </w:pPr>
-      <w:r>
-        <w:rPr>
-          <w:rStyle w:val="VerbatimChar"/>
-        </w:rPr>
-        <w:t xml:space="preserve">## Foo Bar</w:t>
-      </w:r>
-      <w:r>
-        <w:br w:type="textWrapping"/>
-      </w:r>
-      <w:r>
-        <w:rPr>
-          <w:rStyle w:val="VerbatimChar"/>
-        </w:rPr>
-        <w:t xml:space="preserve"/>
-      </w:r>
-    </w:p>
-    <w:p>
-      <w:pPr>
-        <w:pStyle w:val="FirstParagraph"/>
-      </w:pPr>
-      <w:r>
-        <w:t xml:space="preserve">En el libro quedará:</w:t>
-      </w:r>
-    </w:p>
-    <w:p>
-      <w:pPr>
-        <w:pStyle w:val="SourceCode"/>
-      </w:pPr>
-      <w:r>
-        <w:rPr>
-          <w:rStyle w:val="VerbatimChar"/>
-        </w:rPr>
-        <w:t xml:space="preserve">## Foo Bar</w:t>
-      </w:r>
-    </w:p>
-    <w:p>
-      <w:pPr>
-        <w:pStyle w:val="Heading2"/>
-      </w:pPr>
-      <w:bookmarkStart w:id="59" w:name="configuración"/>
-      <w:bookmarkEnd w:id="59"/>
-      <w:r>
-        <w:t xml:space="preserve">Configuración</w:t>
-      </w:r>
-    </w:p>
-    <w:p>
-      <w:pPr>
-        <w:pStyle w:val="FirstParagraph"/>
-      </w:pPr>
-      <w:r>
-        <w:t xml:space="preserve">Podemos configurar los ficheros que queremos generar desde el fichero</w:t>
-      </w:r>
-      <w:r>
-        <w:t xml:space="preserve"> </w:t>
-      </w:r>
-      <w:r>
-        <w:rPr>
-          <w:b/>
-        </w:rPr>
-        <w:t xml:space="preserve">build.properties</w:t>
-      </w:r>
-    </w:p>
-    <w:p>
-      <w:pPr>
-        <w:pStyle w:val="SourceCode"/>
-      </w:pPr>
-      <w:r>
-        <w:rPr>
-          <w:rStyle w:val="OtherTok"/>
-        </w:rPr>
-        <w:t xml:space="preserve">BUILD_REVEAL_SLIDES=</w:t>
-      </w:r>
-      <w:r>
-        <w:rPr>
-          <w:rStyle w:val="StringTok"/>
-        </w:rPr>
-        <w:t xml:space="preserve">'min'</w:t>
-      </w:r>
-      <w:r>
-        <w:br w:type="textWrapping"/>
-      </w:r>
-      <w:r>
-        <w:rPr>
-          <w:rStyle w:val="OtherTok"/>
-        </w:rPr>
-        <w:t xml:space="preserve">BUILD_REVEAL_SLIDES_PDF=</w:t>
-      </w:r>
-      <w:r>
-        <w:rPr>
-          <w:rStyle w:val="StringTok"/>
-        </w:rPr>
-        <w:t xml:space="preserve">'med'</w:t>
-      </w:r>
-      <w:r>
-        <w:br w:type="textWrapping"/>
-      </w:r>
-      <w:r>
-        <w:rPr>
-          <w:rStyle w:val="OtherTok"/>
-        </w:rPr>
-        <w:t xml:space="preserve">BUILD_REVEAL_SLIDES_ONLINE=</w:t>
-      </w:r>
-      <w:r>
-        <w:rPr>
-          <w:rStyle w:val="StringTok"/>
-        </w:rPr>
-        <w:t xml:space="preserve">'med'</w:t>
-      </w:r>
-      <w:r>
-        <w:br w:type="textWrapping"/>
-      </w:r>
-      <w:r>
-        <w:rPr>
-          <w:rStyle w:val="OtherTok"/>
-        </w:rPr>
-        <w:t xml:space="preserve">BUILD_REVEAL_SLIDES_ALTERNATIVE=</w:t>
-      </w:r>
-      <w:r>
-        <w:rPr>
-          <w:rStyle w:val="StringTok"/>
-        </w:rPr>
-        <w:t xml:space="preserve">'max'</w:t>
-      </w:r>
-      <w:r>
-        <w:br w:type="textWrapping"/>
-      </w:r>
-      <w:r>
-        <w:rPr>
-          <w:rStyle w:val="OtherTok"/>
-        </w:rPr>
-        <w:t xml:space="preserve">BUILD_REVEAL_SLIDES_ALTERNATIVE_PDF=</w:t>
-      </w:r>
-      <w:r>
-        <w:rPr>
-          <w:rStyle w:val="StringTok"/>
-        </w:rPr>
-        <w:t xml:space="preserve">'max'</w:t>
-      </w:r>
-      <w:r>
-        <w:br w:type="textWrapping"/>
-      </w:r>
-      <w:r>
-        <w:rPr>
-          <w:rStyle w:val="OtherTok"/>
-        </w:rPr>
-        <w:t xml:space="preserve">BUILD_REVEAL_SLIDES_ALTERNATIVE_ONLINE=</w:t>
-      </w:r>
-      <w:r>
-        <w:rPr>
-          <w:rStyle w:val="StringTok"/>
-        </w:rPr>
-        <w:t xml:space="preserve">'max'</w:t>
-      </w:r>
-      <w:r>
-        <w:br w:type="textWrapping"/>
-      </w:r>
-      <w:r>
-        <w:br w:type="textWrapping"/>
-      </w:r>
-      <w:r>
-        <w:rPr>
-          <w:rStyle w:val="OtherTok"/>
-        </w:rPr>
-        <w:t xml:space="preserve">BUILD_HTML_BOOK=</w:t>
-      </w:r>
-      <w:r>
-        <w:rPr>
-          <w:rStyle w:val="StringTok"/>
-        </w:rPr>
-        <w:t xml:space="preserve">'min'</w:t>
-      </w:r>
-      <w:r>
-        <w:br w:type="textWrapping"/>
-      </w:r>
-      <w:r>
-        <w:rPr>
-          <w:rStyle w:val="OtherTok"/>
-        </w:rPr>
-        <w:t xml:space="preserve">BUILD_DOCX_BOOK=</w:t>
-      </w:r>
-      <w:r>
-        <w:rPr>
-          <w:rStyle w:val="StringTok"/>
-        </w:rPr>
-        <w:t xml:space="preserve">'med'</w:t>
-      </w:r>
-      <w:r>
-        <w:br w:type="textWrapping"/>
-      </w:r>
-      <w:r>
-        <w:rPr>
-          <w:rStyle w:val="OtherTok"/>
-        </w:rPr>
-        <w:t xml:space="preserve">BUILD_EPUB_BOOK=</w:t>
-      </w:r>
-      <w:r>
-        <w:rPr>
-          <w:rStyle w:val="StringTok"/>
-        </w:rPr>
-        <w:t xml:space="preserve">'max'</w:t>
-      </w:r>
-    </w:p>
-    <w:p>
-      <w:pPr>
-        <w:pStyle w:val="Heading2"/>
-      </w:pPr>
-      <w:bookmarkStart w:id="60" w:name="generación"/>
-      <w:bookmarkEnd w:id="60"/>
-      <w:r>
-        <w:t xml:space="preserve">Generación</w:t>
-      </w:r>
-    </w:p>
-    <w:p>
-      <w:pPr>
-        <w:pStyle w:val="Compact"/>
-        <w:numPr>
-          <w:numId w:val="1009"/>
-          <w:ilvl w:val="0"/>
-        </w:numPr>
-      </w:pPr>
-      <w:r>
-        <w:t xml:space="preserve">Hay que posicionarse en la carpeta raiz, y ejecutar:</w:t>
-      </w:r>
-    </w:p>
-    <w:p>
-      <w:pPr>
-        <w:pStyle w:val="SourceCode"/>
-      </w:pPr>
-      <w:r>
-        <w:rPr>
-          <w:rStyle w:val="VerbatimChar"/>
-        </w:rPr>
-        <w:t xml:space="preserve">./build.sh [clean] [modo] [carpeta]</w:t>
-      </w:r>
-    </w:p>
-    <w:p>
-      <w:pPr>
-        <w:pStyle w:val="SourceCode"/>
-      </w:pPr>
-      <w:r>
-        <w:rPr>
-          <w:rStyle w:val="VerbatimChar"/>
-        </w:rPr>
-        <w:t xml:space="preserve">- Si añades [**clean**] se limpiará la carpeta **lib** y se volverán a bajar las dependencias.</w:t>
-      </w:r>
-      <w:r>
-        <w:br w:type="textWrapping"/>
-      </w:r>
-      <w:r>
-        <w:rPr>
-          <w:rStyle w:val="VerbatimChar"/>
-        </w:rPr>
-        <w:t xml:space="preserve"/>
-      </w:r>
-      <w:r>
-        <w:br w:type="textWrapping"/>
-      </w:r>
-      <w:r>
-        <w:rPr>
-          <w:rStyle w:val="VerbatimChar"/>
-        </w:rPr>
-        <w:t xml:space="preserve">- [**modo**] puede tomar los siguientes valores: **min, med o máx**.</w:t>
-      </w:r>
-      <w:r>
-        <w:br w:type="textWrapping"/>
-      </w:r>
-      <w:r>
-        <w:rPr>
-          <w:rStyle w:val="VerbatimChar"/>
-        </w:rPr>
-        <w:t xml:space="preserve"/>
-      </w:r>
-      <w:r>
-        <w:br w:type="textWrapping"/>
-      </w:r>
-      <w:r>
-        <w:rPr>
-          <w:rStyle w:val="VerbatimChar"/>
-        </w:rPr>
-        <w:t xml:space="preserve">- [**carpeta**] es la carpeta donde va a buscar los ficheros md. Si no se indica nada convertirá todos los ficheros md de todas las carpetas.</w:t>
-      </w:r>
-    </w:p>
-    <w:p>
-      <w:pPr>
-        <w:pStyle w:val="Heading1"/>
-      </w:pPr>
-      <w:bookmarkStart w:id="61" w:name="releases-notes"/>
-      <w:bookmarkEnd w:id="61"/>
-      <w:r>
-        <w:t xml:space="preserve">Releases notes</w:t>
-      </w:r>
-    </w:p>
-    <w:p>
-      <w:pPr>
-        <w:pStyle w:val="Heading2"/>
-      </w:pPr>
-      <w:bookmarkStart w:id="62" w:name="relese-1.0"/>
-      <w:bookmarkEnd w:id="62"/>
       <w:r>
         <w:t xml:space="preserve">Relese 1.0</w:t>
       </w:r>
@@ -1499,7 +1762,7 @@
         </w:numPr>
       </w:pPr>
       <w:r>
-        <w:t xml:space="preserve">reveal-slides-alternative</w:t>
+        <w:t xml:space="preserve">beamer-slides</w:t>
       </w:r>
     </w:p>
     <w:p>
@@ -1511,43 +1774,7 @@
         </w:numPr>
       </w:pPr>
       <w:r>
-        <w:t xml:space="preserve">reveal-slides-alternative-pdf</w:t>
-      </w:r>
-    </w:p>
-    <w:p>
-      <w:pPr>
-        <w:pStyle w:val="Compact"/>
-        <w:numPr>
-          <w:numId w:val="1011"/>
-          <w:ilvl w:val="1"/>
-        </w:numPr>
-      </w:pPr>
-      <w:r>
-        <w:t xml:space="preserve">beamer-slides</w:t>
-      </w:r>
-    </w:p>
-    <w:p>
-      <w:pPr>
-        <w:pStyle w:val="Compact"/>
-        <w:numPr>
-          <w:numId w:val="1011"/>
-          <w:ilvl w:val="1"/>
-        </w:numPr>
-      </w:pPr>
-      <w:r>
         <w:t xml:space="preserve">deck-slides</w:t>
-      </w:r>
-    </w:p>
-    <w:p>
-      <w:pPr>
-        <w:pStyle w:val="Compact"/>
-        <w:numPr>
-          <w:numId w:val="1011"/>
-          <w:ilvl w:val="1"/>
-        </w:numPr>
-      </w:pPr>
-      <w:r>
-        <w:t xml:space="preserve">deck-slides-alternative</w:t>
       </w:r>
     </w:p>
     <w:p>
@@ -1636,8 +1863,8 @@
       <w:pPr>
         <w:pStyle w:val="Heading2"/>
       </w:pPr>
-      <w:bookmarkStart w:id="63" w:name="relese-2.0"/>
-      <w:bookmarkEnd w:id="63"/>
+      <w:bookmarkStart w:id="59" w:name="relese-2.0"/>
+      <w:bookmarkEnd w:id="59"/>
       <w:r>
         <w:t xml:space="preserve">Relese 2.0</w:t>
       </w:r>
@@ -1691,42 +1918,6 @@
     </w:p>
     <w:p>
       <w:pPr>
-        <w:pStyle w:val="Compact"/>
-        <w:numPr>
-          <w:numId w:val="1014"/>
-          <w:ilvl w:val="1"/>
-        </w:numPr>
-      </w:pPr>
-      <w:r>
-        <w:t xml:space="preserve">reveal-slides-alternative</w:t>
-      </w:r>
-    </w:p>
-    <w:p>
-      <w:pPr>
-        <w:pStyle w:val="Compact"/>
-        <w:numPr>
-          <w:numId w:val="1014"/>
-          <w:ilvl w:val="1"/>
-        </w:numPr>
-      </w:pPr>
-      <w:r>
-        <w:t xml:space="preserve">reveal-slides-alternative-pdf</w:t>
-      </w:r>
-    </w:p>
-    <w:p>
-      <w:pPr>
-        <w:pStyle w:val="Compact"/>
-        <w:numPr>
-          <w:numId w:val="1014"/>
-          <w:ilvl w:val="1"/>
-        </w:numPr>
-      </w:pPr>
-      <w:r>
-        <w:t xml:space="preserve">reveal-slides-alternative-online</w:t>
-      </w:r>
-    </w:p>
-    <w:p>
-      <w:pPr>
         <w:numPr>
           <w:numId w:val="1013"/>
           <w:ilvl w:val="0"/>
@@ -1816,7 +2007,7 @@
         </w:numPr>
       </w:pPr>
       <w:r>
-        <w:t xml:space="preserve">deck-slides-alternative</w:t>
+        <w:t xml:space="preserve">odt-book</w:t>
       </w:r>
     </w:p>
     <w:p>
@@ -1828,18 +2019,6 @@
         </w:numPr>
       </w:pPr>
       <w:r>
-        <w:t xml:space="preserve">odt-book</w:t>
-      </w:r>
-    </w:p>
-    <w:p>
-      <w:pPr>
-        <w:pStyle w:val="Compact"/>
-        <w:numPr>
-          <w:numId w:val="1016"/>
-          <w:ilvl w:val="1"/>
-        </w:numPr>
-      </w:pPr>
-      <w:r>
         <w:t xml:space="preserve">pdf-book</w:t>
       </w:r>
     </w:p>
@@ -1857,17 +2036,14 @@
       <w:r>
         <w:t xml:space="preserve"> </w:t>
       </w:r>
-      <w:hyperlink r:id="rId38">
+      <w:hyperlink r:id="rId34">
         <w:r>
           <w:rPr>
             <w:rStyle w:val="Hyperlink"/>
           </w:rPr>
-          <w:t xml:space="preserve">Raul Jimenez Ortega</w:t>
+          <w:t xml:space="preserve">Raúl Jimenez Ortega</w:t>
         </w:r>
       </w:hyperlink>
-      <w:r>
-        <w:t xml:space="preserve">.</w:t>
-      </w:r>
     </w:p>
     <w:p>
       <w:pPr>
@@ -1883,7 +2059,7 @@
       <w:r>
         <w:t xml:space="preserve"> </w:t>
       </w:r>
-      <w:hyperlink r:id="rId37">
+      <w:hyperlink r:id="rId33">
         <w:r>
           <w:rPr>
             <w:rStyle w:val="Hyperlink"/>
@@ -1891,9 +2067,6 @@
           <w:t xml:space="preserve">Rubén Gómez García</w:t>
         </w:r>
       </w:hyperlink>
-      <w:r>
-        <w:t xml:space="preserve">.</w:t>
-      </w:r>
     </w:p>
     <w:p>
       <w:pPr>
@@ -1909,7 +2082,7 @@
       <w:r>
         <w:t xml:space="preserve"> </w:t>
       </w:r>
-      <w:hyperlink r:id="rId36">
+      <w:hyperlink r:id="rId32">
         <w:r>
           <w:rPr>
             <w:rStyle w:val="Hyperlink"/>
@@ -1917,9 +2090,6 @@
           <w:t xml:space="preserve">Cesar Seoane</w:t>
         </w:r>
       </w:hyperlink>
-      <w:r>
-        <w:t xml:space="preserve">.</w:t>
-      </w:r>
     </w:p>
     <w:p>
       <w:pPr>
@@ -1935,7 +2105,7 @@
       <w:r>
         <w:t xml:space="preserve"> </w:t>
       </w:r>
-      <w:hyperlink r:id="rId36">
+      <w:hyperlink r:id="rId32">
         <w:r>
           <w:rPr>
             <w:rStyle w:val="Hyperlink"/>
@@ -1943,9 +2113,6 @@
           <w:t xml:space="preserve">Cesar Seoane</w:t>
         </w:r>
       </w:hyperlink>
-      <w:r>
-        <w:t xml:space="preserve">.</w:t>
-      </w:r>
     </w:p>
     <w:p>
       <w:pPr>
@@ -1961,7 +2128,7 @@
       <w:r>
         <w:t xml:space="preserve"> </w:t>
       </w:r>
-      <w:hyperlink r:id="rId36">
+      <w:hyperlink r:id="rId32">
         <w:r>
           <w:rPr>
             <w:rStyle w:val="Hyperlink"/>
@@ -1969,9 +2136,6 @@
           <w:t xml:space="preserve">Cesar Seoane</w:t>
         </w:r>
       </w:hyperlink>
-      <w:r>
-        <w:t xml:space="preserve">.</w:t>
-      </w:r>
     </w:p>
     <w:p>
       <w:pPr>
@@ -1987,7 +2151,7 @@
       <w:r>
         <w:t xml:space="preserve"> </w:t>
       </w:r>
-      <w:hyperlink r:id="rId36">
+      <w:hyperlink r:id="rId32">
         <w:r>
           <w:rPr>
             <w:rStyle w:val="Hyperlink"/>
@@ -1995,9 +2159,6 @@
           <w:t xml:space="preserve">Cesar Seoane</w:t>
         </w:r>
       </w:hyperlink>
-      <w:r>
-        <w:t xml:space="preserve">.</w:t>
-      </w:r>
     </w:p>
     <w:p>
       <w:pPr>
@@ -2012,7 +2173,7 @@
       <w:r>
         <w:t xml:space="preserve"> </w:t>
       </w:r>
-      <w:hyperlink r:id="rId36">
+      <w:hyperlink r:id="rId32">
         <w:r>
           <w:rPr>
             <w:rStyle w:val="Hyperlink"/>
@@ -2020,99 +2181,168 @@
           <w:t xml:space="preserve">Cesar Seoane</w:t>
         </w:r>
       </w:hyperlink>
+    </w:p>
+    <w:p>
+      <w:pPr>
+        <w:pStyle w:val="Compact"/>
+        <w:numPr>
+          <w:numId w:val="1013"/>
+          <w:ilvl w:val="0"/>
+        </w:numPr>
+      </w:pPr>
+      <w:r>
+        <w:t xml:space="preserve">Nuevo formato 'epub'.</w:t>
+      </w:r>
+    </w:p>
+    <w:p>
+      <w:pPr>
+        <w:pStyle w:val="Compact"/>
+        <w:numPr>
+          <w:numId w:val="1013"/>
+          <w:ilvl w:val="0"/>
+        </w:numPr>
+      </w:pPr>
+      <w:r>
+        <w:t xml:space="preserve">Añadido 'bash strict mode'.</w:t>
+      </w:r>
+    </w:p>
+    <w:p>
+      <w:pPr>
+        <w:pStyle w:val="Compact"/>
+        <w:numPr>
+          <w:numId w:val="1013"/>
+          <w:ilvl w:val="0"/>
+        </w:numPr>
+      </w:pPr>
+      <w:r>
+        <w:t xml:space="preserve">Añadido 'build.properties' para configurar la generación de ficheros.</w:t>
+      </w:r>
+    </w:p>
+    <w:p>
+      <w:pPr>
+        <w:pStyle w:val="Compact"/>
+        <w:numPr>
+          <w:numId w:val="1013"/>
+          <w:ilvl w:val="0"/>
+        </w:numPr>
+      </w:pPr>
+      <w:r>
+        <w:t xml:space="preserve">Añadido comando 'clean' para limpiar la carpeta lib.</w:t>
+      </w:r>
+    </w:p>
+    <w:p>
+      <w:pPr>
+        <w:pStyle w:val="Compact"/>
+        <w:numPr>
+          <w:numId w:val="1013"/>
+          <w:ilvl w:val="0"/>
+        </w:numPr>
+      </w:pPr>
+      <w:r>
+        <w:t xml:space="preserve">Descarga de una versión concreta de librería externa.</w:t>
+      </w:r>
+    </w:p>
+    <w:p>
+      <w:pPr>
+        <w:pStyle w:val="Compact"/>
+        <w:numPr>
+          <w:numId w:val="1013"/>
+          <w:ilvl w:val="0"/>
+        </w:numPr>
+      </w:pPr>
+      <w:r>
+        <w:t xml:space="preserve">Añadidas notas solo visibles en modo libro o si pulsas 's' en las slides.</w:t>
+      </w:r>
+    </w:p>
+    <w:p>
+      <w:pPr>
+        <w:numPr>
+          <w:numId w:val="1013"/>
+          <w:ilvl w:val="0"/>
+        </w:numPr>
+      </w:pPr>
+      <w:r>
+        <w:t xml:space="preserve">Normalización de imágenes en slides.</w:t>
+      </w:r>
+    </w:p>
+    <w:p>
+      <w:pPr>
+        <w:pStyle w:val="Heading2"/>
+      </w:pPr>
+      <w:bookmarkStart w:id="60" w:name="relese-3.0"/>
+      <w:bookmarkEnd w:id="60"/>
+      <w:r>
+        <w:t xml:space="preserve">Relese 3.0</w:t>
+      </w:r>
+    </w:p>
+    <w:p>
+      <w:pPr>
+        <w:pStyle w:val="Compact"/>
+        <w:numPr>
+          <w:numId w:val="1017"/>
+          <w:ilvl w:val="0"/>
+        </w:numPr>
+      </w:pPr>
+      <w:r>
+        <w:t xml:space="preserve">Limpieza de código.</w:t>
+      </w:r>
+    </w:p>
+    <w:p>
+      <w:pPr>
+        <w:pStyle w:val="Compact"/>
+        <w:numPr>
+          <w:numId w:val="1017"/>
+          <w:ilvl w:val="0"/>
+        </w:numPr>
+      </w:pPr>
+      <w:r>
+        <w:t xml:space="preserve">Eliminada la exportación de archivos "deprecated".</w:t>
+      </w:r>
+    </w:p>
+    <w:p>
+      <w:pPr>
+        <w:pStyle w:val="Compact"/>
+        <w:numPr>
+          <w:numId w:val="1017"/>
+          <w:ilvl w:val="0"/>
+        </w:numPr>
+      </w:pPr>
+      <w:r>
+        <w:t xml:space="preserve">Mejora de la configuración en el fichero build.properties.</w:t>
+      </w:r>
+    </w:p>
+    <w:p>
+      <w:pPr>
+        <w:pStyle w:val="Compact"/>
+        <w:numPr>
+          <w:numId w:val="1017"/>
+          <w:ilvl w:val="0"/>
+        </w:numPr>
+      </w:pPr>
+      <w:r>
+        <w:t xml:space="preserve">Actualización de las dependencias de</w:t>
+      </w:r>
+      <w:r>
+        <w:t xml:space="preserve"> </w:t>
+      </w:r>
+      <w:hyperlink r:id="rId42">
+        <w:r>
+          <w:rPr>
+            <w:rStyle w:val="Hyperlink"/>
+          </w:rPr>
+          <w:t xml:space="preserve">Reveal.js</w:t>
+        </w:r>
+      </w:hyperlink>
       <w:r>
         <w:t xml:space="preserve">.</w:t>
       </w:r>
     </w:p>
     <w:p>
       <w:pPr>
-        <w:pStyle w:val="Compact"/>
-        <w:numPr>
-          <w:numId w:val="1013"/>
-          <w:ilvl w:val="0"/>
-        </w:numPr>
-      </w:pPr>
-      <w:r>
-        <w:t xml:space="preserve">Nuevo formato 'epub'.</w:t>
-      </w:r>
-    </w:p>
-    <w:p>
-      <w:pPr>
-        <w:pStyle w:val="Compact"/>
-        <w:numPr>
-          <w:numId w:val="1013"/>
-          <w:ilvl w:val="0"/>
-        </w:numPr>
-      </w:pPr>
-      <w:r>
-        <w:t xml:space="preserve">Añadido 'bash strict mode'.</w:t>
-      </w:r>
-    </w:p>
-    <w:p>
-      <w:pPr>
-        <w:pStyle w:val="Compact"/>
-        <w:numPr>
-          <w:numId w:val="1013"/>
-          <w:ilvl w:val="0"/>
-        </w:numPr>
-      </w:pPr>
-      <w:r>
-        <w:t xml:space="preserve">Añadido 'build.properties' para configurar la generación de ficheros.</w:t>
-      </w:r>
-    </w:p>
-    <w:p>
-      <w:pPr>
-        <w:pStyle w:val="Compact"/>
-        <w:numPr>
-          <w:numId w:val="1013"/>
-          <w:ilvl w:val="0"/>
-        </w:numPr>
-      </w:pPr>
-      <w:r>
-        <w:t xml:space="preserve">Añadido comando 'clean' para limpiar la carpeta lib.</w:t>
-      </w:r>
-    </w:p>
-    <w:p>
-      <w:pPr>
-        <w:pStyle w:val="Compact"/>
-        <w:numPr>
-          <w:numId w:val="1013"/>
-          <w:ilvl w:val="0"/>
-        </w:numPr>
-      </w:pPr>
-      <w:r>
-        <w:t xml:space="preserve">Descarga de una versión concreta de librería externa.</w:t>
-      </w:r>
-    </w:p>
-    <w:p>
-      <w:pPr>
-        <w:pStyle w:val="Compact"/>
-        <w:numPr>
-          <w:numId w:val="1013"/>
-          <w:ilvl w:val="0"/>
-        </w:numPr>
-      </w:pPr>
-      <w:r>
-        <w:t xml:space="preserve">Añadidas notas solo visibles en modo libro o si pulsas 's' en las slides.</w:t>
-      </w:r>
-    </w:p>
-    <w:p>
-      <w:pPr>
-        <w:numPr>
-          <w:numId w:val="1013"/>
-          <w:ilvl w:val="0"/>
-        </w:numPr>
-      </w:pPr>
-      <w:r>
-        <w:t xml:space="preserve">Normalización de imágenes en slides (witdh=50% y align=center).</w:t>
-      </w:r>
-    </w:p>
-    <w:p>
-      <w:pPr>
         <w:pStyle w:val="Heading1"/>
       </w:pPr>
-      <w:bookmarkStart w:id="64" w:name="autor"/>
-      <w:bookmarkEnd w:id="64"/>
+      <w:bookmarkStart w:id="61" w:name="autor"/>
+      <w:bookmarkEnd w:id="61"/>
       <w:r>
         <w:t xml:space="preserve">Autor</w:t>
       </w:r>
@@ -2121,8 +2351,8 @@
       <w:pPr>
         <w:pStyle w:val="Heading2"/>
       </w:pPr>
-      <w:bookmarkStart w:id="65" w:name="adolfo-sanz-de-diego"/>
-      <w:bookmarkEnd w:id="65"/>
+      <w:bookmarkStart w:id="62" w:name="adolfo-sanz-de-diego"/>
+      <w:bookmarkEnd w:id="62"/>
       <w:r>
         <w:t xml:space="preserve">Adolfo Sanz De Diego</w:t>
       </w:r>
@@ -2130,7 +2360,7 @@
     <w:p>
       <w:pPr>
         <w:numPr>
-          <w:numId w:val="1017"/>
+          <w:numId w:val="1018"/>
           <w:ilvl w:val="0"/>
         </w:numPr>
       </w:pPr>
@@ -2153,7 +2383,7 @@
     <w:p>
       <w:pPr>
         <w:numPr>
-          <w:numId w:val="1017"/>
+          <w:numId w:val="1018"/>
           <w:ilvl w:val="0"/>
         </w:numPr>
       </w:pPr>
@@ -2179,7 +2409,7 @@
     <w:p>
       <w:pPr>
         <w:numPr>
-          <w:numId w:val="1017"/>
+          <w:numId w:val="1018"/>
           <w:ilvl w:val="0"/>
         </w:numPr>
       </w:pPr>
@@ -2203,8 +2433,8 @@
       <w:pPr>
         <w:pStyle w:val="Heading2"/>
       </w:pPr>
-      <w:bookmarkStart w:id="66" w:name="algunos-proyectos"/>
-      <w:bookmarkEnd w:id="66"/>
+      <w:bookmarkStart w:id="63" w:name="algunos-proyectos"/>
+      <w:bookmarkEnd w:id="63"/>
       <w:r>
         <w:t xml:space="preserve">Algunos proyectos</w:t>
       </w:r>
@@ -2212,71 +2442,145 @@
     <w:p>
       <w:pPr>
         <w:numPr>
-          <w:numId w:val="1018"/>
-          <w:ilvl w:val="0"/>
-        </w:numPr>
-      </w:pPr>
-      <w:r>
-        <w:rPr>
-          <w:b/>
-        </w:rPr>
-        <w:t xml:space="preserve">Hackathon Lovers</w:t>
-      </w:r>
-      <w:r>
-        <w:t xml:space="preserve"> </w:t>
-      </w:r>
+          <w:numId w:val="1019"/>
+          <w:ilvl w:val="0"/>
+        </w:numPr>
+      </w:pPr>
+      <w:r>
+        <w:drawing>
+          <wp:inline>
+            <wp:extent cx="1020535" cy="285750"/>
+            <wp:effectExtent b="0" l="0" r="0" t="0"/>
+            <wp:docPr descr="Hackathon Lovers" title="" id="1" name="Picture"/>
+            <a:graphic>
+              <a:graphicData uri="http://schemas.openxmlformats.org/drawingml/2006/picture">
+                <pic:pic>
+                  <pic:nvPicPr>
+                    <pic:cNvPr descr="../img/hackathon-lovers-logo.png" id="0" name="Picture"/>
+                    <pic:cNvPicPr>
+                      <a:picLocks noChangeArrowheads="1" noChangeAspect="1"/>
+                    </pic:cNvPicPr>
+                  </pic:nvPicPr>
+                  <pic:blipFill>
+                    <a:blip r:embed="rId64"/>
+                    <a:stretch>
+                      <a:fillRect/>
+                    </a:stretch>
+                  </pic:blipFill>
+                  <pic:spPr bwMode="auto">
+                    <a:xfrm>
+                      <a:off x="0" y="0"/>
+                      <a:ext cx="1020535" cy="285750"/>
+                    </a:xfrm>
+                    <a:prstGeom prst="rect">
+                      <a:avLst/>
+                    </a:prstGeom>
+                    <a:noFill/>
+                    <a:ln w="9525">
+                      <a:noFill/>
+                      <a:headEnd/>
+                      <a:tailEnd/>
+                    </a:ln>
+                  </pic:spPr>
+                </pic:pic>
+              </a:graphicData>
+            </a:graphic>
+          </wp:inline>
+        </w:drawing>
+      </w:r>
+      <w:r>
+        <w:t xml:space="preserve"> </w:t>
+      </w:r>
+      <w:hyperlink r:id="rId65">
+        <w:r>
+          <w:rPr>
+            <w:rStyle w:val="Hyperlink"/>
+          </w:rPr>
+          <w:t xml:space="preserve">Hackathon Lovers</w:t>
+        </w:r>
+      </w:hyperlink>
+      <w:r>
+        <w:t xml:space="preserve">: un grupo creado para emprendedores y desarrolladores amantes de los hackathones.</w:t>
+      </w:r>
+    </w:p>
+    <w:p>
+      <w:pPr>
+        <w:numPr>
+          <w:numId w:val="1019"/>
+          <w:ilvl w:val="0"/>
+        </w:numPr>
+      </w:pPr>
+      <w:hyperlink r:id="rId66">
+        <w:r>
+          <w:rPr>
+            <w:rStyle w:val="Hyperlink"/>
+          </w:rPr>
+          <w:t xml:space="preserve">Password Manager Generator</w:t>
+        </w:r>
+      </w:hyperlink>
+      <w:r>
+        <w:t xml:space="preserve">: un gestor de contraseñas online.</w:t>
+      </w:r>
+    </w:p>
+    <w:p>
+      <w:pPr>
+        <w:numPr>
+          <w:numId w:val="1019"/>
+          <w:ilvl w:val="0"/>
+        </w:numPr>
+      </w:pPr>
       <w:hyperlink r:id="rId67">
         <w:r>
           <w:rPr>
             <w:rStyle w:val="Hyperlink"/>
           </w:rPr>
-          <w:t xml:space="preserve">http://hackathonlovers.com</w:t>
+          <w:t xml:space="preserve">MarkdownSlides</w:t>
         </w:r>
       </w:hyperlink>
       <w:r>
-        <w:t xml:space="preserve">: un grupo creado para emprendedores y desarrolladores amantes de los hackathones.</w:t>
-      </w:r>
-    </w:p>
-    <w:p>
-      <w:pPr>
-        <w:numPr>
-          <w:numId w:val="1018"/>
-          <w:ilvl w:val="0"/>
-        </w:numPr>
-      </w:pPr>
+        <w:t xml:space="preserve">: un script para crear slides a partir de ficheros MD.</w:t>
+      </w:r>
+    </w:p>
+    <w:p>
+      <w:pPr>
+        <w:pStyle w:val="Heading2"/>
+      </w:pPr>
+      <w:bookmarkStart w:id="68" w:name="donde-encontrarme"/>
+      <w:bookmarkEnd w:id="68"/>
+      <w:r>
+        <w:t xml:space="preserve">¿Donde encontrarme?</w:t>
+      </w:r>
+    </w:p>
+    <w:p>
+      <w:pPr>
+        <w:numPr>
+          <w:numId w:val="1020"/>
+          <w:ilvl w:val="0"/>
+        </w:numPr>
+      </w:pPr>
+      <w:r>
+        <w:t xml:space="preserve">Mi nick:</w:t>
+      </w:r>
+      <w:r>
+        <w:t xml:space="preserve"> </w:t>
+      </w:r>
       <w:r>
         <w:rPr>
           <w:b/>
         </w:rPr>
-        <w:t xml:space="preserve">Password Manager Generator</w:t>
-      </w:r>
-      <w:r>
-        <w:t xml:space="preserve"> </w:t>
-      </w:r>
-      <w:hyperlink r:id="rId68">
-        <w:r>
-          <w:rPr>
-            <w:rStyle w:val="Hyperlink"/>
-          </w:rPr>
-          <w:t xml:space="preserve">http://pasmangen.github.io</w:t>
-        </w:r>
-      </w:hyperlink>
-      <w:r>
-        <w:t xml:space="preserve">: un gestor de contraseñas online.</w:t>
-      </w:r>
-    </w:p>
-    <w:p>
-      <w:pPr>
-        <w:numPr>
-          <w:numId w:val="1018"/>
-          <w:ilvl w:val="0"/>
-        </w:numPr>
-      </w:pPr>
-      <w:r>
-        <w:rPr>
-          <w:b/>
-        </w:rPr>
-        <w:t xml:space="preserve">MarkdownSlides</w:t>
+        <w:t xml:space="preserve">asanzdiego</w:t>
+      </w:r>
+    </w:p>
+    <w:p>
+      <w:pPr>
+        <w:pStyle w:val="Compact"/>
+        <w:numPr>
+          <w:numId w:val="1021"/>
+          <w:ilvl w:val="1"/>
+        </w:numPr>
+      </w:pPr>
+      <w:r>
+        <w:t xml:space="preserve">Blog:</w:t>
       </w:r>
       <w:r>
         <w:t xml:space="preserve"> </w:t>
@@ -2286,53 +2590,43 @@
           <w:rPr>
             <w:rStyle w:val="Hyperlink"/>
           </w:rPr>
-          <w:t xml:space="preserve">https://github.com/asanzdiego/markdownslides</w:t>
+          <w:t xml:space="preserve">asanzdiego.com</w:t>
         </w:r>
       </w:hyperlink>
-      <w:r>
-        <w:t xml:space="preserve">: un script para crear slides a partir de ficheros MD.</w:t>
-      </w:r>
-    </w:p>
-    <w:p>
-      <w:pPr>
-        <w:pStyle w:val="Heading2"/>
-      </w:pPr>
-      <w:bookmarkStart w:id="70" w:name="donde-encontrarme"/>
-      <w:bookmarkEnd w:id="70"/>
-      <w:r>
-        <w:t xml:space="preserve">¿Donde encontrarme?</w:t>
-      </w:r>
-    </w:p>
-    <w:p>
-      <w:pPr>
-        <w:numPr>
-          <w:numId w:val="1019"/>
-          <w:ilvl w:val="0"/>
-        </w:numPr>
-      </w:pPr>
-      <w:r>
-        <w:t xml:space="preserve">Mi nick:</w:t>
-      </w:r>
-      <w:r>
-        <w:t xml:space="preserve"> </w:t>
-      </w:r>
-      <w:r>
-        <w:rPr>
-          <w:b/>
-        </w:rPr>
-        <w:t xml:space="preserve">asanzdiego</w:t>
-      </w:r>
-    </w:p>
-    <w:p>
-      <w:pPr>
-        <w:pStyle w:val="Compact"/>
-        <w:numPr>
-          <w:numId w:val="1020"/>
+    </w:p>
+    <w:p>
+      <w:pPr>
+        <w:pStyle w:val="Compact"/>
+        <w:numPr>
+          <w:numId w:val="1021"/>
           <w:ilvl w:val="1"/>
         </w:numPr>
       </w:pPr>
       <w:r>
-        <w:t xml:space="preserve">AboutMe:</w:t>
+        <w:t xml:space="preserve">GitHub:</w:t>
+      </w:r>
+      <w:r>
+        <w:t xml:space="preserve"> </w:t>
+      </w:r>
+      <w:hyperlink r:id="rId70">
+        <w:r>
+          <w:rPr>
+            <w:rStyle w:val="Hyperlink"/>
+          </w:rPr>
+          <w:t xml:space="preserve">github.com/asanzdiego</w:t>
+        </w:r>
+      </w:hyperlink>
+    </w:p>
+    <w:p>
+      <w:pPr>
+        <w:pStyle w:val="Compact"/>
+        <w:numPr>
+          <w:numId w:val="1021"/>
+          <w:ilvl w:val="1"/>
+        </w:numPr>
+      </w:pPr>
+      <w:r>
+        <w:t xml:space="preserve">Twitter:</w:t>
       </w:r>
       <w:r>
         <w:t xml:space="preserve"> </w:t>
@@ -2342,7 +2636,7 @@
           <w:rPr>
             <w:rStyle w:val="Hyperlink"/>
           </w:rPr>
-          <w:t xml:space="preserve">http://about.me/asanzdiego</w:t>
+          <w:t xml:space="preserve">twitter.com/asanzdiego</w:t>
         </w:r>
       </w:hyperlink>
     </w:p>
@@ -2350,12 +2644,12 @@
       <w:pPr>
         <w:pStyle w:val="Compact"/>
         <w:numPr>
-          <w:numId w:val="1020"/>
+          <w:numId w:val="1021"/>
           <w:ilvl w:val="1"/>
         </w:numPr>
       </w:pPr>
       <w:r>
-        <w:t xml:space="preserve">GitHub:</w:t>
+        <w:t xml:space="preserve">LinkedIn:</w:t>
       </w:r>
       <w:r>
         <w:t xml:space="preserve"> </w:t>
@@ -2365,7 +2659,7 @@
           <w:rPr>
             <w:rStyle w:val="Hyperlink"/>
           </w:rPr>
-          <w:t xml:space="preserve">http://github.com/asanzdiego</w:t>
+          <w:t xml:space="preserve">linkedin.com/in/asanzdiego</w:t>
         </w:r>
       </w:hyperlink>
     </w:p>
@@ -2373,12 +2667,12 @@
       <w:pPr>
         <w:pStyle w:val="Compact"/>
         <w:numPr>
-          <w:numId w:val="1020"/>
+          <w:numId w:val="1021"/>
           <w:ilvl w:val="1"/>
         </w:numPr>
       </w:pPr>
       <w:r>
-        <w:t xml:space="preserve">Twitter:</w:t>
+        <w:t xml:space="preserve">SlideShare:</w:t>
       </w:r>
       <w:r>
         <w:t xml:space="preserve"> </w:t>
@@ -2388,99 +2682,7 @@
           <w:rPr>
             <w:rStyle w:val="Hyperlink"/>
           </w:rPr>
-          <w:t xml:space="preserve">http://twitter.com/asanzdiego</w:t>
-        </w:r>
-      </w:hyperlink>
-    </w:p>
-    <w:p>
-      <w:pPr>
-        <w:pStyle w:val="Compact"/>
-        <w:numPr>
-          <w:numId w:val="1020"/>
-          <w:ilvl w:val="1"/>
-        </w:numPr>
-      </w:pPr>
-      <w:r>
-        <w:t xml:space="preserve">Blog:</w:t>
-      </w:r>
-      <w:r>
-        <w:t xml:space="preserve"> </w:t>
-      </w:r>
-      <w:hyperlink r:id="rId74">
-        <w:r>
-          <w:rPr>
-            <w:rStyle w:val="Hyperlink"/>
-          </w:rPr>
-          <w:t xml:space="preserve">http://asanzdiego.blogspot.com.es</w:t>
-        </w:r>
-      </w:hyperlink>
-    </w:p>
-    <w:p>
-      <w:pPr>
-        <w:pStyle w:val="Compact"/>
-        <w:numPr>
-          <w:numId w:val="1020"/>
-          <w:ilvl w:val="1"/>
-        </w:numPr>
-      </w:pPr>
-      <w:r>
-        <w:t xml:space="preserve">LinkedIn:</w:t>
-      </w:r>
-      <w:r>
-        <w:t xml:space="preserve"> </w:t>
-      </w:r>
-      <w:hyperlink r:id="rId75">
-        <w:r>
-          <w:rPr>
-            <w:rStyle w:val="Hyperlink"/>
-          </w:rPr>
-          <w:t xml:space="preserve">http://www.linkedin.com/in/asanzdiego</w:t>
-        </w:r>
-      </w:hyperlink>
-    </w:p>
-    <w:p>
-      <w:pPr>
-        <w:pStyle w:val="Compact"/>
-        <w:numPr>
-          <w:numId w:val="1020"/>
-          <w:ilvl w:val="1"/>
-        </w:numPr>
-      </w:pPr>
-      <w:r>
-        <w:t xml:space="preserve">SlideShare:</w:t>
-      </w:r>
-      <w:r>
-        <w:t xml:space="preserve"> </w:t>
-      </w:r>
-      <w:hyperlink r:id="rId76">
-        <w:r>
-          <w:rPr>
-            <w:rStyle w:val="Hyperlink"/>
-          </w:rPr>
-          <w:t xml:space="preserve">http://www.slideshare.net/asanzdiego/</w:t>
-        </w:r>
-      </w:hyperlink>
-    </w:p>
-    <w:p>
-      <w:pPr>
-        <w:pStyle w:val="Compact"/>
-        <w:numPr>
-          <w:numId w:val="1020"/>
-          <w:ilvl w:val="1"/>
-        </w:numPr>
-      </w:pPr>
-      <w:r>
-        <w:t xml:space="preserve">Google+:</w:t>
-      </w:r>
-      <w:r>
-        <w:t xml:space="preserve"> </w:t>
-      </w:r>
-      <w:hyperlink r:id="rId77">
-        <w:r>
-          <w:rPr>
-            <w:rStyle w:val="Hyperlink"/>
-          </w:rPr>
-          <w:t xml:space="preserve">http://plus.google.com/+AdolfoSanzDeDiego</w:t>
+          <w:t xml:space="preserve">slideshare.net/asanzdiego</w:t>
         </w:r>
       </w:hyperlink>
     </w:p>
@@ -2592,7 +2794,7 @@
     </w:lvl>
   </w:abstractNum>
   <w:abstractNum w:abstractNumId="990">
-    <w:nsid w:val="7dd7efee"/>
+    <w:nsid w:val="8ee2cac0"/>
     <w:multiLevelType w:val="multilevel"/>
     <w:lvl w:ilvl="0">
       <w:numFmt w:val="bullet"/>
@@ -2673,7 +2875,7 @@
     </w:lvl>
   </w:abstractNum>
   <w:abstractNum w:abstractNumId="991">
-    <w:nsid w:val="1bafaea3"/>
+    <w:nsid w:val="8fccf94d"/>
     <w:multiLevelType w:val="multilevel"/>
     <w:lvl w:ilvl="0">
       <w:numFmt w:val="bullet"/>
@@ -2817,6 +3019,9 @@
     <w:abstractNumId w:val="991"/>
   </w:num>
   <w:num w:numId="1020">
+    <w:abstractNumId w:val="991"/>
+  </w:num>
+  <w:num w:numId="1021">
     <w:abstractNumId w:val="991"/>
   </w:num>
 </w:numbering>

</xml_diff>

<commit_message>
actualizadas las slides de la documentación
</commit_message>
<xml_diff>
--- a/doc/export/leeme-book.docx
+++ b/doc/export/leeme-book.docx
@@ -2339,6 +2339,32 @@
     </w:p>
     <w:p>
       <w:pPr>
+        <w:pStyle w:val="Compact"/>
+        <w:numPr>
+          <w:numId w:val="1017"/>
+          <w:ilvl w:val="0"/>
+        </w:numPr>
+      </w:pPr>
+      <w:r>
+        <w:t xml:space="preserve">Exportación a PDF con</w:t>
+      </w:r>
+      <w:r>
+        <w:t xml:space="preserve"> </w:t>
+      </w:r>
+      <w:hyperlink r:id="rId41">
+        <w:r>
+          <w:rPr>
+            <w:rStyle w:val="Hyperlink"/>
+          </w:rPr>
+          <w:t xml:space="preserve">DeckTape</w:t>
+        </w:r>
+      </w:hyperlink>
+      <w:r>
+        <w:t xml:space="preserve">.</w:t>
+      </w:r>
+    </w:p>
+    <w:p>
+      <w:pPr>
         <w:pStyle w:val="Heading1"/>
       </w:pPr>
       <w:bookmarkStart w:id="61" w:name="autor"/>
@@ -2794,7 +2820,7 @@
     </w:lvl>
   </w:abstractNum>
   <w:abstractNum w:abstractNumId="990">
-    <w:nsid w:val="8ee2cac0"/>
+    <w:nsid w:val="f4a791e8"/>
     <w:multiLevelType w:val="multilevel"/>
     <w:lvl w:ilvl="0">
       <w:numFmt w:val="bullet"/>
@@ -2875,7 +2901,7 @@
     </w:lvl>
   </w:abstractNum>
   <w:abstractNum w:abstractNumId="991">
-    <w:nsid w:val="8fccf94d"/>
+    <w:nsid w:val="dd14f1f8"/>
     <w:multiLevelType w:val="multilevel"/>
     <w:lvl w:ilvl="0">
       <w:numFmt w:val="bullet"/>

</xml_diff>